<commit_message>
Reordered square-1 CP parity images and fixed incorrect alg
</commit_message>
<xml_diff>
--- a/square-1/cp.docx
+++ b/square-1/cp.docx
@@ -1,6 +1,6 @@
 
 <file path=word/document.xml><?xml version="1.0" encoding="utf-8"?>
-<w:document xmlns:wpc="http://schemas.microsoft.com/office/word/2010/wordprocessingCanvas" xmlns:mc="http://schemas.openxmlformats.org/markup-compatibility/2006" xmlns:o="urn:schemas-microsoft-com:office:office" xmlns:r="http://schemas.openxmlformats.org/officeDocument/2006/relationships" xmlns:m="http://schemas.openxmlformats.org/officeDocument/2006/math" xmlns:v="urn:schemas-microsoft-com:vml" xmlns:wp14="http://schemas.microsoft.com/office/word/2010/wordprocessingDrawing" xmlns:wp="http://schemas.openxmlformats.org/drawingml/2006/wordprocessingDrawing" xmlns:w10="urn:schemas-microsoft-com:office:word" xmlns:w="http://schemas.openxmlformats.org/wordprocessingml/2006/main" xmlns:w14="http://schemas.microsoft.com/office/word/2010/wordml" xmlns:wpg="http://schemas.microsoft.com/office/word/2010/wordprocessingGroup" xmlns:wpi="http://schemas.microsoft.com/office/word/2010/wordprocessingInk" xmlns:wne="http://schemas.microsoft.com/office/word/2006/wordml" xmlns:wps="http://schemas.microsoft.com/office/word/2010/wordprocessingShape" mc:Ignorable="w14 wp14">
+<w:document xmlns:wpc="http://schemas.microsoft.com/office/word/2010/wordprocessingCanvas" xmlns:mo="http://schemas.microsoft.com/office/mac/office/2008/main" xmlns:mc="http://schemas.openxmlformats.org/markup-compatibility/2006" xmlns:mv="urn:schemas-microsoft-com:mac:vml" xmlns:o="urn:schemas-microsoft-com:office:office" xmlns:r="http://schemas.openxmlformats.org/officeDocument/2006/relationships" xmlns:m="http://schemas.openxmlformats.org/officeDocument/2006/math" xmlns:v="urn:schemas-microsoft-com:vml" xmlns:wp14="http://schemas.microsoft.com/office/word/2010/wordprocessingDrawing" xmlns:wp="http://schemas.openxmlformats.org/drawingml/2006/wordprocessingDrawing" xmlns:w10="urn:schemas-microsoft-com:office:word" xmlns:w="http://schemas.openxmlformats.org/wordprocessingml/2006/main" xmlns:w14="http://schemas.microsoft.com/office/word/2010/wordml" xmlns:w15="http://schemas.microsoft.com/office/word/2012/wordml" xmlns:wpg="http://schemas.microsoft.com/office/word/2010/wordprocessingGroup" xmlns:wpi="http://schemas.microsoft.com/office/word/2010/wordprocessingInk" xmlns:wne="http://schemas.microsoft.com/office/word/2006/wordml" xmlns:wps="http://schemas.microsoft.com/office/word/2010/wordprocessingShape" mc:Ignorable="w14 w15 wp14">
   <w:body>
     <w:p>
       <w:pPr>
@@ -53,8 +53,6 @@
         </w:rPr>
         <w:t>C</w:t>
       </w:r>
-      <w:bookmarkStart w:id="0" w:name="_GoBack"/>
-      <w:bookmarkEnd w:id="0"/>
       <w:r>
         <w:rPr>
           <w:rFonts w:ascii="Verdana" w:hAnsi="Verdana"/>
@@ -151,9 +149,10 @@
                 <w:color w:val="000000" w:themeColor="text1"/>
                 <w:sz w:val="32"/>
                 <w:szCs w:val="32"/>
+                <w:lang w:val="en-US" w:eastAsia="en-US"/>
               </w:rPr>
               <w:drawing>
-                <wp:inline distT="0" distB="0" distL="0" distR="0" wp14:anchorId="43DE315D" wp14:editId="3E18999F">
+                <wp:inline distT="0" distB="0" distL="0" distR="0" wp14:anchorId="3C81BF80" wp14:editId="589C790D">
                   <wp:extent cx="956945" cy="1903095"/>
                   <wp:effectExtent l="0" t="0" r="0" b="1905"/>
                   <wp:docPr id="73" name="Picture 73" descr="C:\Users\Valued Customer\Dropbox\Photos\Images for Site Download\Square-1\CP\original size\1 (Custom).png"/>
@@ -165,6 +164,81 @@
                       <pic:pic xmlns:pic="http://schemas.openxmlformats.org/drawingml/2006/picture">
                         <pic:nvPicPr>
                           <pic:cNvPr id="0" name="Picture 40" descr="C:\Users\Valued Customer\Dropbox\Photos\Images for Site Download\Square-1\CP\original size\1 (Custom).png"/>
+                          <pic:cNvPicPr>
+                            <a:picLocks noChangeAspect="1" noChangeArrowheads="1"/>
+                          </pic:cNvPicPr>
+                        </pic:nvPicPr>
+                        <pic:blipFill>
+                          <a:blip r:embed="rId8">
+                            <a:extLst>
+                              <a:ext uri="{28A0092B-C50C-407E-A947-70E740481C1C}">
+                                <a14:useLocalDpi xmlns:a14="http://schemas.microsoft.com/office/drawing/2010/main" val="0"/>
+                              </a:ext>
+                            </a:extLst>
+                          </a:blip>
+                          <a:srcRect/>
+                          <a:stretch>
+                            <a:fillRect/>
+                          </a:stretch>
+                        </pic:blipFill>
+                        <pic:spPr bwMode="auto">
+                          <a:xfrm>
+                            <a:off x="0" y="0"/>
+                            <a:ext cx="956945" cy="1903095"/>
+                          </a:xfrm>
+                          <a:prstGeom prst="rect">
+                            <a:avLst/>
+                          </a:prstGeom>
+                          <a:noFill/>
+                          <a:ln>
+                            <a:noFill/>
+                          </a:ln>
+                        </pic:spPr>
+                      </pic:pic>
+                    </a:graphicData>
+                  </a:graphic>
+                </wp:inline>
+              </w:drawing>
+            </w:r>
+          </w:p>
+        </w:tc>
+        <w:tc>
+          <w:tcPr>
+            <w:tcW w:w="1827" w:type="dxa"/>
+          </w:tcPr>
+          <w:p>
+            <w:pPr>
+              <w:jc w:val="center"/>
+              <w:rPr>
+                <w:rFonts w:ascii="Verdana" w:hAnsi="Verdana"/>
+                <w:b/>
+                <w:color w:val="000000" w:themeColor="text1"/>
+                <w:sz w:val="32"/>
+                <w:szCs w:val="32"/>
+              </w:rPr>
+            </w:pPr>
+            <w:r>
+              <w:rPr>
+                <w:rFonts w:ascii="Verdana" w:hAnsi="Verdana"/>
+                <w:noProof/>
+                <w:color w:val="000000" w:themeColor="text1"/>
+                <w:sz w:val="32"/>
+                <w:szCs w:val="32"/>
+                <w:lang w:val="en-US" w:eastAsia="en-US"/>
+              </w:rPr>
+              <w:drawing>
+                <wp:inline distT="0" distB="0" distL="0" distR="0" wp14:anchorId="05DCC29D" wp14:editId="0122C12E">
+                  <wp:extent cx="956945" cy="1903095"/>
+                  <wp:effectExtent l="0" t="0" r="0" b="1905"/>
+                  <wp:docPr id="75" name="Picture 75" descr="C:\Users\Valued Customer\Dropbox\Photos\Images for Site Download\Square-1\CP\original size\2 (Custom).png"/>
+                  <wp:cNvGraphicFramePr>
+                    <a:graphicFrameLocks xmlns:a="http://schemas.openxmlformats.org/drawingml/2006/main" noChangeAspect="1"/>
+                  </wp:cNvGraphicFramePr>
+                  <a:graphic xmlns:a="http://schemas.openxmlformats.org/drawingml/2006/main">
+                    <a:graphicData uri="http://schemas.openxmlformats.org/drawingml/2006/picture">
+                      <pic:pic xmlns:pic="http://schemas.openxmlformats.org/drawingml/2006/picture">
+                        <pic:nvPicPr>
+                          <pic:cNvPr id="0" name="Picture 42" descr="C:\Users\Valued Customer\Dropbox\Photos\Images for Site Download\Square-1\CP\original size\2 (Custom).png"/>
                           <pic:cNvPicPr>
                             <a:picLocks noChangeAspect="1" noChangeArrowheads="1"/>
                           </pic:cNvPicPr>
@@ -225,12 +299,13 @@
                 <w:color w:val="000000" w:themeColor="text1"/>
                 <w:sz w:val="32"/>
                 <w:szCs w:val="32"/>
+                <w:lang w:val="en-US" w:eastAsia="en-US"/>
               </w:rPr>
               <w:drawing>
-                <wp:inline distT="0" distB="0" distL="0" distR="0" wp14:anchorId="50CA44A0" wp14:editId="7AB77C1F">
+                <wp:inline distT="0" distB="0" distL="0" distR="0" wp14:anchorId="2D59A168" wp14:editId="6291E640">
                   <wp:extent cx="956945" cy="1903095"/>
                   <wp:effectExtent l="0" t="0" r="0" b="1905"/>
-                  <wp:docPr id="75" name="Picture 75" descr="C:\Users\Valued Customer\Dropbox\Photos\Images for Site Download\Square-1\CP\original size\2 (Custom).png"/>
+                  <wp:docPr id="27" name="Picture 27" descr="C:\Users\Valued Customer\Dropbox\Photos\Images for Site Download\Square-1\CP\original size\3 (Custom).png"/>
                   <wp:cNvGraphicFramePr>
                     <a:graphicFrameLocks xmlns:a="http://schemas.openxmlformats.org/drawingml/2006/main" noChangeAspect="1"/>
                   </wp:cNvGraphicFramePr>
@@ -238,7 +313,7 @@
                     <a:graphicData uri="http://schemas.openxmlformats.org/drawingml/2006/picture">
                       <pic:pic xmlns:pic="http://schemas.openxmlformats.org/drawingml/2006/picture">
                         <pic:nvPicPr>
-                          <pic:cNvPr id="0" name="Picture 42" descr="C:\Users\Valued Customer\Dropbox\Photos\Images for Site Download\Square-1\CP\original size\2 (Custom).png"/>
+                          <pic:cNvPr id="0" name="Picture 26" descr="C:\Users\Valued Customer\Dropbox\Photos\Images for Site Download\Square-1\CP\original size\3 (Custom).png"/>
                           <pic:cNvPicPr>
                             <a:picLocks noChangeAspect="1" noChangeArrowheads="1"/>
                           </pic:cNvPicPr>
@@ -299,12 +374,13 @@
                 <w:color w:val="000000" w:themeColor="text1"/>
                 <w:sz w:val="32"/>
                 <w:szCs w:val="32"/>
+                <w:lang w:val="en-US" w:eastAsia="en-US"/>
               </w:rPr>
               <w:drawing>
-                <wp:inline distT="0" distB="0" distL="0" distR="0" wp14:anchorId="6C21B4D5" wp14:editId="64234E15">
+                <wp:inline distT="0" distB="0" distL="0" distR="0" wp14:anchorId="123B17EE" wp14:editId="0011CC33">
                   <wp:extent cx="956945" cy="1903095"/>
                   <wp:effectExtent l="0" t="0" r="0" b="1905"/>
-                  <wp:docPr id="27" name="Picture 27" descr="C:\Users\Valued Customer\Dropbox\Photos\Images for Site Download\Square-1\CP\original size\3 (Custom).png"/>
+                  <wp:docPr id="29" name="Picture 29" descr="C:\Users\Valued Customer\Dropbox\Photos\Images for Site Download\Square-1\CP\original size\4 (Custom).png"/>
                   <wp:cNvGraphicFramePr>
                     <a:graphicFrameLocks xmlns:a="http://schemas.openxmlformats.org/drawingml/2006/main" noChangeAspect="1"/>
                   </wp:cNvGraphicFramePr>
@@ -312,7 +388,7 @@
                     <a:graphicData uri="http://schemas.openxmlformats.org/drawingml/2006/picture">
                       <pic:pic xmlns:pic="http://schemas.openxmlformats.org/drawingml/2006/picture">
                         <pic:nvPicPr>
-                          <pic:cNvPr id="0" name="Picture 26" descr="C:\Users\Valued Customer\Dropbox\Photos\Images for Site Download\Square-1\CP\original size\3 (Custom).png"/>
+                          <pic:cNvPr id="0" name="Picture 28" descr="C:\Users\Valued Customer\Dropbox\Photos\Images for Site Download\Square-1\CP\original size\4 (Custom).png"/>
                           <pic:cNvPicPr>
                             <a:picLocks noChangeAspect="1" noChangeArrowheads="1"/>
                           </pic:cNvPicPr>
@@ -373,12 +449,13 @@
                 <w:color w:val="000000" w:themeColor="text1"/>
                 <w:sz w:val="32"/>
                 <w:szCs w:val="32"/>
+                <w:lang w:val="en-US" w:eastAsia="en-US"/>
               </w:rPr>
               <w:drawing>
-                <wp:inline distT="0" distB="0" distL="0" distR="0" wp14:anchorId="39775B77" wp14:editId="32FCA3EC">
+                <wp:inline distT="0" distB="0" distL="0" distR="0" wp14:anchorId="45D35F9F" wp14:editId="59083F36">
                   <wp:extent cx="956945" cy="1903095"/>
                   <wp:effectExtent l="0" t="0" r="0" b="1905"/>
-                  <wp:docPr id="29" name="Picture 29" descr="C:\Users\Valued Customer\Dropbox\Photos\Images for Site Download\Square-1\CP\original size\4 (Custom).png"/>
+                  <wp:docPr id="31" name="Picture 31" descr="C:\Users\Valued Customer\Dropbox\Photos\Images for Site Download\Square-1\CP\original size\5 (Custom).png"/>
                   <wp:cNvGraphicFramePr>
                     <a:graphicFrameLocks xmlns:a="http://schemas.openxmlformats.org/drawingml/2006/main" noChangeAspect="1"/>
                   </wp:cNvGraphicFramePr>
@@ -386,7 +463,7 @@
                     <a:graphicData uri="http://schemas.openxmlformats.org/drawingml/2006/picture">
                       <pic:pic xmlns:pic="http://schemas.openxmlformats.org/drawingml/2006/picture">
                         <pic:nvPicPr>
-                          <pic:cNvPr id="0" name="Picture 28" descr="C:\Users\Valued Customer\Dropbox\Photos\Images for Site Download\Square-1\CP\original size\4 (Custom).png"/>
+                          <pic:cNvPr id="0" name="Picture 30" descr="C:\Users\Valued Customer\Dropbox\Photos\Images for Site Download\Square-1\CP\original size\5 (Custom).png"/>
                           <pic:cNvPicPr>
                             <a:picLocks noChangeAspect="1" noChangeArrowheads="1"/>
                           </pic:cNvPicPr>
@@ -447,12 +524,13 @@
                 <w:color w:val="000000" w:themeColor="text1"/>
                 <w:sz w:val="32"/>
                 <w:szCs w:val="32"/>
+                <w:lang w:val="en-US" w:eastAsia="en-US"/>
               </w:rPr>
               <w:drawing>
-                <wp:inline distT="0" distB="0" distL="0" distR="0" wp14:anchorId="21295759" wp14:editId="4A08B72A">
+                <wp:inline distT="0" distB="0" distL="0" distR="0" wp14:anchorId="2C6DEA09" wp14:editId="0FB838EF">
                   <wp:extent cx="956945" cy="1903095"/>
                   <wp:effectExtent l="0" t="0" r="0" b="1905"/>
-                  <wp:docPr id="31" name="Picture 31" descr="C:\Users\Valued Customer\Dropbox\Photos\Images for Site Download\Square-1\CP\original size\5 (Custom).png"/>
+                  <wp:docPr id="65" name="Picture 65" descr="C:\Users\Valued Customer\Dropbox\Photos\Images for Site Download\Square-1\CP\original size\6 (Custom).png"/>
                   <wp:cNvGraphicFramePr>
                     <a:graphicFrameLocks xmlns:a="http://schemas.openxmlformats.org/drawingml/2006/main" noChangeAspect="1"/>
                   </wp:cNvGraphicFramePr>
@@ -460,7 +538,7 @@
                     <a:graphicData uri="http://schemas.openxmlformats.org/drawingml/2006/picture">
                       <pic:pic xmlns:pic="http://schemas.openxmlformats.org/drawingml/2006/picture">
                         <pic:nvPicPr>
-                          <pic:cNvPr id="0" name="Picture 30" descr="C:\Users\Valued Customer\Dropbox\Photos\Images for Site Download\Square-1\CP\original size\5 (Custom).png"/>
+                          <pic:cNvPr id="0" name="Picture 32" descr="C:\Users\Valued Customer\Dropbox\Photos\Images for Site Download\Square-1\CP\original size\6 (Custom).png"/>
                           <pic:cNvPicPr>
                             <a:picLocks noChangeAspect="1" noChangeArrowheads="1"/>
                           </pic:cNvPicPr>
@@ -521,12 +599,13 @@
                 <w:color w:val="000000" w:themeColor="text1"/>
                 <w:sz w:val="32"/>
                 <w:szCs w:val="32"/>
+                <w:lang w:val="en-US" w:eastAsia="en-US"/>
               </w:rPr>
               <w:drawing>
-                <wp:inline distT="0" distB="0" distL="0" distR="0" wp14:anchorId="4B67AB30" wp14:editId="631F1D9D">
+                <wp:inline distT="0" distB="0" distL="0" distR="0" wp14:anchorId="296CDE40" wp14:editId="50970448">
                   <wp:extent cx="956945" cy="1903095"/>
                   <wp:effectExtent l="0" t="0" r="0" b="1905"/>
-                  <wp:docPr id="65" name="Picture 65" descr="C:\Users\Valued Customer\Dropbox\Photos\Images for Site Download\Square-1\CP\original size\6 (Custom).png"/>
+                  <wp:docPr id="67" name="Picture 67" descr="C:\Users\Valued Customer\Dropbox\Photos\Images for Site Download\Square-1\CP\original size\7 (Custom).png"/>
                   <wp:cNvGraphicFramePr>
                     <a:graphicFrameLocks xmlns:a="http://schemas.openxmlformats.org/drawingml/2006/main" noChangeAspect="1"/>
                   </wp:cNvGraphicFramePr>
@@ -534,7 +613,7 @@
                     <a:graphicData uri="http://schemas.openxmlformats.org/drawingml/2006/picture">
                       <pic:pic xmlns:pic="http://schemas.openxmlformats.org/drawingml/2006/picture">
                         <pic:nvPicPr>
-                          <pic:cNvPr id="0" name="Picture 32" descr="C:\Users\Valued Customer\Dropbox\Photos\Images for Site Download\Square-1\CP\original size\6 (Custom).png"/>
+                          <pic:cNvPr id="0" name="Picture 34" descr="C:\Users\Valued Customer\Dropbox\Photos\Images for Site Download\Square-1\CP\original size\7 (Custom).png"/>
                           <pic:cNvPicPr>
                             <a:picLocks noChangeAspect="1" noChangeArrowheads="1"/>
                           </pic:cNvPicPr>
@@ -595,83 +674,10 @@
                 <w:color w:val="000000" w:themeColor="text1"/>
                 <w:sz w:val="32"/>
                 <w:szCs w:val="32"/>
+                <w:lang w:val="en-US" w:eastAsia="en-US"/>
               </w:rPr>
               <w:drawing>
-                <wp:inline distT="0" distB="0" distL="0" distR="0" wp14:anchorId="3BBFED52" wp14:editId="4D004219">
-                  <wp:extent cx="956945" cy="1903095"/>
-                  <wp:effectExtent l="0" t="0" r="0" b="1905"/>
-                  <wp:docPr id="67" name="Picture 67" descr="C:\Users\Valued Customer\Dropbox\Photos\Images for Site Download\Square-1\CP\original size\7 (Custom).png"/>
-                  <wp:cNvGraphicFramePr>
-                    <a:graphicFrameLocks xmlns:a="http://schemas.openxmlformats.org/drawingml/2006/main" noChangeAspect="1"/>
-                  </wp:cNvGraphicFramePr>
-                  <a:graphic xmlns:a="http://schemas.openxmlformats.org/drawingml/2006/main">
-                    <a:graphicData uri="http://schemas.openxmlformats.org/drawingml/2006/picture">
-                      <pic:pic xmlns:pic="http://schemas.openxmlformats.org/drawingml/2006/picture">
-                        <pic:nvPicPr>
-                          <pic:cNvPr id="0" name="Picture 34" descr="C:\Users\Valued Customer\Dropbox\Photos\Images for Site Download\Square-1\CP\original size\7 (Custom).png"/>
-                          <pic:cNvPicPr>
-                            <a:picLocks noChangeAspect="1" noChangeArrowheads="1"/>
-                          </pic:cNvPicPr>
-                        </pic:nvPicPr>
-                        <pic:blipFill>
-                          <a:blip r:embed="rId15">
-                            <a:extLst>
-                              <a:ext uri="{28A0092B-C50C-407E-A947-70E740481C1C}">
-                                <a14:useLocalDpi xmlns:a14="http://schemas.microsoft.com/office/drawing/2010/main" val="0"/>
-                              </a:ext>
-                            </a:extLst>
-                          </a:blip>
-                          <a:srcRect/>
-                          <a:stretch>
-                            <a:fillRect/>
-                          </a:stretch>
-                        </pic:blipFill>
-                        <pic:spPr bwMode="auto">
-                          <a:xfrm>
-                            <a:off x="0" y="0"/>
-                            <a:ext cx="956945" cy="1903095"/>
-                          </a:xfrm>
-                          <a:prstGeom prst="rect">
-                            <a:avLst/>
-                          </a:prstGeom>
-                          <a:noFill/>
-                          <a:ln>
-                            <a:noFill/>
-                          </a:ln>
-                        </pic:spPr>
-                      </pic:pic>
-                    </a:graphicData>
-                  </a:graphic>
-                </wp:inline>
-              </w:drawing>
-            </w:r>
-          </w:p>
-        </w:tc>
-        <w:tc>
-          <w:tcPr>
-            <w:tcW w:w="1827" w:type="dxa"/>
-          </w:tcPr>
-          <w:p>
-            <w:pPr>
-              <w:jc w:val="center"/>
-              <w:rPr>
-                <w:rFonts w:ascii="Verdana" w:hAnsi="Verdana"/>
-                <w:b/>
-                <w:color w:val="000000" w:themeColor="text1"/>
-                <w:sz w:val="32"/>
-                <w:szCs w:val="32"/>
-              </w:rPr>
-            </w:pPr>
-            <w:r>
-              <w:rPr>
-                <w:rFonts w:ascii="Verdana" w:hAnsi="Verdana"/>
-                <w:noProof/>
-                <w:color w:val="000000" w:themeColor="text1"/>
-                <w:sz w:val="32"/>
-                <w:szCs w:val="32"/>
-              </w:rPr>
-              <w:drawing>
-                <wp:inline distT="0" distB="0" distL="0" distR="0" wp14:anchorId="1DF494B9" wp14:editId="4AFA364D">
+                <wp:inline distT="0" distB="0" distL="0" distR="0" wp14:anchorId="4C8C1F7D" wp14:editId="36A0D660">
                   <wp:extent cx="956945" cy="1903095"/>
                   <wp:effectExtent l="0" t="0" r="0" b="1905"/>
                   <wp:docPr id="69" name="Picture 69" descr="C:\Users\Valued Customer\Dropbox\Photos\Images for Site Download\Square-1\CP\original size\8 (Custom).png"/>
@@ -688,7 +694,7 @@
                           </pic:cNvPicPr>
                         </pic:nvPicPr>
                         <pic:blipFill>
-                          <a:blip r:embed="rId16">
+                          <a:blip r:embed="rId15">
                             <a:extLst>
                               <a:ext uri="{28A0092B-C50C-407E-A947-70E740481C1C}">
                                 <a14:useLocalDpi xmlns:a14="http://schemas.microsoft.com/office/drawing/2010/main" val="0"/>
@@ -1183,9 +1189,10 @@
                 <w:color w:val="000000" w:themeColor="text1"/>
                 <w:sz w:val="32"/>
                 <w:szCs w:val="32"/>
+                <w:lang w:val="en-US" w:eastAsia="en-US"/>
               </w:rPr>
               <w:drawing>
-                <wp:inline distT="0" distB="0" distL="0" distR="0" wp14:anchorId="0D51D303" wp14:editId="1718BF42">
+                <wp:inline distT="0" distB="0" distL="0" distR="0" wp14:anchorId="534D0427" wp14:editId="4CA53FDB">
                   <wp:extent cx="956945" cy="1903095"/>
                   <wp:effectExtent l="0" t="0" r="0" b="1905"/>
                   <wp:docPr id="78" name="Picture 78" descr="C:\Users\Valued Customer\Dropbox\Photos\Images for Site Download\Square-1\CP Parity\original size\1 (Custom).png"/>
@@ -1197,6 +1204,156 @@
                       <pic:pic xmlns:pic="http://schemas.openxmlformats.org/drawingml/2006/picture">
                         <pic:nvPicPr>
                           <pic:cNvPr id="0" name="Picture 45" descr="C:\Users\Valued Customer\Dropbox\Photos\Images for Site Download\Square-1\CP Parity\original size\1 (Custom).png"/>
+                          <pic:cNvPicPr>
+                            <a:picLocks noChangeAspect="1" noChangeArrowheads="1"/>
+                          </pic:cNvPicPr>
+                        </pic:nvPicPr>
+                        <pic:blipFill>
+                          <a:blip r:embed="rId16">
+                            <a:extLst>
+                              <a:ext uri="{28A0092B-C50C-407E-A947-70E740481C1C}">
+                                <a14:useLocalDpi xmlns:a14="http://schemas.microsoft.com/office/drawing/2010/main" val="0"/>
+                              </a:ext>
+                            </a:extLst>
+                          </a:blip>
+                          <a:srcRect/>
+                          <a:stretch>
+                            <a:fillRect/>
+                          </a:stretch>
+                        </pic:blipFill>
+                        <pic:spPr bwMode="auto">
+                          <a:xfrm>
+                            <a:off x="0" y="0"/>
+                            <a:ext cx="956945" cy="1903095"/>
+                          </a:xfrm>
+                          <a:prstGeom prst="rect">
+                            <a:avLst/>
+                          </a:prstGeom>
+                          <a:noFill/>
+                          <a:ln>
+                            <a:noFill/>
+                          </a:ln>
+                        </pic:spPr>
+                      </pic:pic>
+                    </a:graphicData>
+                  </a:graphic>
+                </wp:inline>
+              </w:drawing>
+            </w:r>
+          </w:p>
+        </w:tc>
+        <w:tc>
+          <w:tcPr>
+            <w:tcW w:w="1827" w:type="dxa"/>
+          </w:tcPr>
+          <w:p>
+            <w:pPr>
+              <w:jc w:val="center"/>
+              <w:rPr>
+                <w:rFonts w:ascii="Verdana" w:hAnsi="Verdana"/>
+                <w:b/>
+                <w:color w:val="000000" w:themeColor="text1"/>
+                <w:sz w:val="32"/>
+                <w:szCs w:val="32"/>
+              </w:rPr>
+            </w:pPr>
+            <w:r>
+              <w:rPr>
+                <w:rFonts w:ascii="Verdana" w:hAnsi="Verdana"/>
+                <w:noProof/>
+                <w:color w:val="000000" w:themeColor="text1"/>
+                <w:sz w:val="32"/>
+                <w:szCs w:val="32"/>
+                <w:lang w:val="en-US" w:eastAsia="en-US"/>
+              </w:rPr>
+              <w:drawing>
+                <wp:inline distT="0" distB="0" distL="0" distR="0" wp14:anchorId="7A8F9FC7" wp14:editId="72F192B8">
+                  <wp:extent cx="956945" cy="1903095"/>
+                  <wp:effectExtent l="0" t="0" r="0" b="1905"/>
+                  <wp:docPr id="79" name="Picture 79" descr="C:\Users\Valued Customer\Dropbox\Photos\Images for Site Download\Square-1\CP Parity\original size\2 (Custom).png"/>
+                  <wp:cNvGraphicFramePr>
+                    <a:graphicFrameLocks xmlns:a="http://schemas.openxmlformats.org/drawingml/2006/main" noChangeAspect="1"/>
+                  </wp:cNvGraphicFramePr>
+                  <a:graphic xmlns:a="http://schemas.openxmlformats.org/drawingml/2006/main">
+                    <a:graphicData uri="http://schemas.openxmlformats.org/drawingml/2006/picture">
+                      <pic:pic xmlns:pic="http://schemas.openxmlformats.org/drawingml/2006/picture">
+                        <pic:nvPicPr>
+                          <pic:cNvPr id="0" name="Picture 46" descr="C:\Users\Valued Customer\Dropbox\Photos\Images for Site Download\Square-1\CP Parity\original size\2 (Custom).png"/>
+                          <pic:cNvPicPr>
+                            <a:picLocks noChangeAspect="1" noChangeArrowheads="1"/>
+                          </pic:cNvPicPr>
+                        </pic:nvPicPr>
+                        <pic:blipFill>
+                          <a:blip r:embed="rId9">
+                            <a:extLst>
+                              <a:ext uri="{28A0092B-C50C-407E-A947-70E740481C1C}">
+                                <a14:useLocalDpi xmlns:a14="http://schemas.microsoft.com/office/drawing/2010/main" val="0"/>
+                              </a:ext>
+                            </a:extLst>
+                          </a:blip>
+                          <a:srcRect/>
+                          <a:stretch>
+                            <a:fillRect/>
+                          </a:stretch>
+                        </pic:blipFill>
+                        <pic:spPr bwMode="auto">
+                          <a:xfrm>
+                            <a:off x="0" y="0"/>
+                            <a:ext cx="956945" cy="1903095"/>
+                          </a:xfrm>
+                          <a:prstGeom prst="rect">
+                            <a:avLst/>
+                          </a:prstGeom>
+                          <a:noFill/>
+                          <a:ln>
+                            <a:noFill/>
+                          </a:ln>
+                        </pic:spPr>
+                      </pic:pic>
+                    </a:graphicData>
+                  </a:graphic>
+                </wp:inline>
+              </w:drawing>
+            </w:r>
+          </w:p>
+        </w:tc>
+        <w:tc>
+          <w:tcPr>
+            <w:tcW w:w="1827" w:type="dxa"/>
+          </w:tcPr>
+          <w:p>
+            <w:pPr>
+              <w:jc w:val="center"/>
+              <w:rPr>
+                <w:rFonts w:ascii="Verdana" w:hAnsi="Verdana"/>
+                <w:b/>
+                <w:color w:val="000000" w:themeColor="text1"/>
+                <w:sz w:val="32"/>
+                <w:szCs w:val="32"/>
+              </w:rPr>
+            </w:pPr>
+            <w:r>
+              <w:rPr>
+                <w:rFonts w:ascii="Verdana" w:hAnsi="Verdana"/>
+                <w:noProof/>
+                <w:color w:val="000000" w:themeColor="text1"/>
+                <w:sz w:val="32"/>
+                <w:szCs w:val="32"/>
+                <w:lang w:val="en-US" w:eastAsia="en-US"/>
+              </w:rPr>
+              <w:drawing>
+                <wp:inline distT="0" distB="0" distL="0" distR="0" wp14:anchorId="38969FBF" wp14:editId="057B2274">
+                  <wp:extent cx="956945" cy="1903095"/>
+                  <wp:effectExtent l="0" t="0" r="0" b="1905"/>
+                  <wp:docPr id="80" name="Picture 80" descr="C:\Users\Valued Customer\Dropbox\Photos\Images for Site Download\Square-1\CP Parity\original size\3 (Custom).png"/>
+                  <wp:cNvGraphicFramePr>
+                    <a:graphicFrameLocks xmlns:a="http://schemas.openxmlformats.org/drawingml/2006/main" noChangeAspect="1"/>
+                  </wp:cNvGraphicFramePr>
+                  <a:graphic xmlns:a="http://schemas.openxmlformats.org/drawingml/2006/main">
+                    <a:graphicData uri="http://schemas.openxmlformats.org/drawingml/2006/picture">
+                      <pic:pic xmlns:pic="http://schemas.openxmlformats.org/drawingml/2006/picture">
+                        <pic:nvPicPr>
+                          <pic:cNvPr id="0" name="Picture 47" descr="C:\Users\Valued Customer\Dropbox\Photos\Images for Site Download\Square-1\CP Parity\original size\3 (Custom).png"/>
                           <pic:cNvPicPr>
                             <a:picLocks noChangeAspect="1" noChangeArrowheads="1"/>
                           </pic:cNvPicPr>
@@ -1257,12 +1414,13 @@
                 <w:color w:val="000000" w:themeColor="text1"/>
                 <w:sz w:val="32"/>
                 <w:szCs w:val="32"/>
+                <w:lang w:val="en-US" w:eastAsia="en-US"/>
               </w:rPr>
               <w:drawing>
-                <wp:inline distT="0" distB="0" distL="0" distR="0" wp14:anchorId="2B6DFE0D" wp14:editId="35B7FF9B">
+                <wp:inline distT="0" distB="0" distL="0" distR="0" wp14:anchorId="5FE57B3B" wp14:editId="01B55E07">
                   <wp:extent cx="956945" cy="1903095"/>
                   <wp:effectExtent l="0" t="0" r="0" b="1905"/>
-                  <wp:docPr id="79" name="Picture 79" descr="C:\Users\Valued Customer\Dropbox\Photos\Images for Site Download\Square-1\CP Parity\original size\2 (Custom).png"/>
+                  <wp:docPr id="81" name="Picture 81" descr="C:\Users\Valued Customer\Dropbox\Photos\Images for Site Download\Square-1\CP Parity\original size\4 (Custom).png"/>
                   <wp:cNvGraphicFramePr>
                     <a:graphicFrameLocks xmlns:a="http://schemas.openxmlformats.org/drawingml/2006/main" noChangeAspect="1"/>
                   </wp:cNvGraphicFramePr>
@@ -1270,81 +1428,7 @@
                     <a:graphicData uri="http://schemas.openxmlformats.org/drawingml/2006/picture">
                       <pic:pic xmlns:pic="http://schemas.openxmlformats.org/drawingml/2006/picture">
                         <pic:nvPicPr>
-                          <pic:cNvPr id="0" name="Picture 46" descr="C:\Users\Valued Customer\Dropbox\Photos\Images for Site Download\Square-1\CP Parity\original size\2 (Custom).png"/>
-                          <pic:cNvPicPr>
-                            <a:picLocks noChangeAspect="1" noChangeArrowheads="1"/>
-                          </pic:cNvPicPr>
-                        </pic:nvPicPr>
-                        <pic:blipFill>
-                          <a:blip r:embed="rId10">
-                            <a:extLst>
-                              <a:ext uri="{28A0092B-C50C-407E-A947-70E740481C1C}">
-                                <a14:useLocalDpi xmlns:a14="http://schemas.microsoft.com/office/drawing/2010/main" val="0"/>
-                              </a:ext>
-                            </a:extLst>
-                          </a:blip>
-                          <a:srcRect/>
-                          <a:stretch>
-                            <a:fillRect/>
-                          </a:stretch>
-                        </pic:blipFill>
-                        <pic:spPr bwMode="auto">
-                          <a:xfrm>
-                            <a:off x="0" y="0"/>
-                            <a:ext cx="956945" cy="1903095"/>
-                          </a:xfrm>
-                          <a:prstGeom prst="rect">
-                            <a:avLst/>
-                          </a:prstGeom>
-                          <a:noFill/>
-                          <a:ln>
-                            <a:noFill/>
-                          </a:ln>
-                        </pic:spPr>
-                      </pic:pic>
-                    </a:graphicData>
-                  </a:graphic>
-                </wp:inline>
-              </w:drawing>
-            </w:r>
-          </w:p>
-        </w:tc>
-        <w:tc>
-          <w:tcPr>
-            <w:tcW w:w="1827" w:type="dxa"/>
-          </w:tcPr>
-          <w:p>
-            <w:pPr>
-              <w:jc w:val="center"/>
-              <w:rPr>
-                <w:rFonts w:ascii="Verdana" w:hAnsi="Verdana"/>
-                <w:b/>
-                <w:color w:val="000000" w:themeColor="text1"/>
-                <w:sz w:val="32"/>
-                <w:szCs w:val="32"/>
-              </w:rPr>
-            </w:pPr>
-            <w:r>
-              <w:rPr>
-                <w:rFonts w:ascii="Verdana" w:hAnsi="Verdana"/>
-                <w:noProof/>
-                <w:color w:val="000000" w:themeColor="text1"/>
-                <w:sz w:val="32"/>
-                <w:szCs w:val="32"/>
-              </w:rPr>
-              <w:drawing>
-                <wp:inline distT="0" distB="0" distL="0" distR="0" wp14:anchorId="6ED5B0B4" wp14:editId="16E8C99A">
-                  <wp:extent cx="956945" cy="1903095"/>
-                  <wp:effectExtent l="0" t="0" r="0" b="1905"/>
-                  <wp:docPr id="80" name="Picture 80" descr="C:\Users\Valued Customer\Dropbox\Photos\Images for Site Download\Square-1\CP Parity\original size\3 (Custom).png"/>
-                  <wp:cNvGraphicFramePr>
-                    <a:graphicFrameLocks xmlns:a="http://schemas.openxmlformats.org/drawingml/2006/main" noChangeAspect="1"/>
-                  </wp:cNvGraphicFramePr>
-                  <a:graphic xmlns:a="http://schemas.openxmlformats.org/drawingml/2006/main">
-                    <a:graphicData uri="http://schemas.openxmlformats.org/drawingml/2006/picture">
-                      <pic:pic xmlns:pic="http://schemas.openxmlformats.org/drawingml/2006/picture">
-                        <pic:nvPicPr>
-                          <pic:cNvPr id="0" name="Picture 47" descr="C:\Users\Valued Customer\Dropbox\Photos\Images for Site Download\Square-1\CP Parity\original size\3 (Custom).png"/>
+                          <pic:cNvPr id="0" name="Picture 48" descr="C:\Users\Valued Customer\Dropbox\Photos\Images for Site Download\Square-1\CP Parity\original size\4 (Custom).png"/>
                           <pic:cNvPicPr>
                             <a:picLocks noChangeAspect="1" noChangeArrowheads="1"/>
                           </pic:cNvPicPr>
@@ -1405,12 +1489,13 @@
                 <w:color w:val="000000" w:themeColor="text1"/>
                 <w:sz w:val="32"/>
                 <w:szCs w:val="32"/>
+                <w:lang w:val="en-US" w:eastAsia="en-US"/>
               </w:rPr>
               <w:drawing>
-                <wp:inline distT="0" distB="0" distL="0" distR="0" wp14:anchorId="7B8AD51C" wp14:editId="181E8DE8">
+                <wp:inline distT="0" distB="0" distL="0" distR="0" wp14:anchorId="25E4F2FC" wp14:editId="5B4A691E">
                   <wp:extent cx="956945" cy="1903095"/>
                   <wp:effectExtent l="0" t="0" r="0" b="1905"/>
-                  <wp:docPr id="81" name="Picture 81" descr="C:\Users\Valued Customer\Dropbox\Photos\Images for Site Download\Square-1\CP Parity\original size\4 (Custom).png"/>
+                  <wp:docPr id="94" name="Picture 94" descr="C:\Users\Valued Customer\Dropbox\Photos\Images for Site Download\Square-1\CP Parity\original size\5 (Custom).png"/>
                   <wp:cNvGraphicFramePr>
                     <a:graphicFrameLocks xmlns:a="http://schemas.openxmlformats.org/drawingml/2006/main" noChangeAspect="1"/>
                   </wp:cNvGraphicFramePr>
@@ -1418,7 +1503,7 @@
                     <a:graphicData uri="http://schemas.openxmlformats.org/drawingml/2006/picture">
                       <pic:pic xmlns:pic="http://schemas.openxmlformats.org/drawingml/2006/picture">
                         <pic:nvPicPr>
-                          <pic:cNvPr id="0" name="Picture 48" descr="C:\Users\Valued Customer\Dropbox\Photos\Images for Site Download\Square-1\CP Parity\original size\4 (Custom).png"/>
+                          <pic:cNvPr id="0" name="Picture 49" descr="C:\Users\Valued Customer\Dropbox\Photos\Images for Site Download\Square-1\CP Parity\original size\5 (Custom).png"/>
                           <pic:cNvPicPr>
                             <a:picLocks noChangeAspect="1" noChangeArrowheads="1"/>
                           </pic:cNvPicPr>
@@ -1479,12 +1564,13 @@
                 <w:color w:val="000000" w:themeColor="text1"/>
                 <w:sz w:val="32"/>
                 <w:szCs w:val="32"/>
+                <w:lang w:val="en-US" w:eastAsia="en-US"/>
               </w:rPr>
               <w:drawing>
-                <wp:inline distT="0" distB="0" distL="0" distR="0" wp14:anchorId="6736C523" wp14:editId="3B35B0F9">
+                <wp:inline distT="0" distB="0" distL="0" distR="0" wp14:anchorId="50AF7DE3" wp14:editId="777D4D12">
                   <wp:extent cx="956945" cy="1903095"/>
                   <wp:effectExtent l="0" t="0" r="0" b="1905"/>
-                  <wp:docPr id="94" name="Picture 94" descr="C:\Users\Valued Customer\Dropbox\Photos\Images for Site Download\Square-1\CP Parity\original size\5 (Custom).png"/>
+                  <wp:docPr id="100" name="Picture 100" descr="C:\Users\Valued Customer\Dropbox\Photos\Images for Site Download\Square-1\CP Parity\original size\6 (Custom).png"/>
                   <wp:cNvGraphicFramePr>
                     <a:graphicFrameLocks xmlns:a="http://schemas.openxmlformats.org/drawingml/2006/main" noChangeAspect="1"/>
                   </wp:cNvGraphicFramePr>
@@ -1492,13 +1578,13 @@
                     <a:graphicData uri="http://schemas.openxmlformats.org/drawingml/2006/picture">
                       <pic:pic xmlns:pic="http://schemas.openxmlformats.org/drawingml/2006/picture">
                         <pic:nvPicPr>
-                          <pic:cNvPr id="0" name="Picture 49" descr="C:\Users\Valued Customer\Dropbox\Photos\Images for Site Download\Square-1\CP Parity\original size\5 (Custom).png"/>
+                          <pic:cNvPr id="0" name="Picture 50" descr="C:\Users\Valued Customer\Dropbox\Photos\Images for Site Download\Square-1\CP Parity\original size\6 (Custom).png"/>
                           <pic:cNvPicPr>
                             <a:picLocks noChangeAspect="1" noChangeArrowheads="1"/>
                           </pic:cNvPicPr>
                         </pic:nvPicPr>
                         <pic:blipFill>
-                          <a:blip r:embed="rId20">
+                          <a:blip r:embed="rId13">
                             <a:extLst>
                               <a:ext uri="{28A0092B-C50C-407E-A947-70E740481C1C}">
                                 <a14:useLocalDpi xmlns:a14="http://schemas.microsoft.com/office/drawing/2010/main" val="0"/>
@@ -1553,12 +1639,13 @@
                 <w:color w:val="000000" w:themeColor="text1"/>
                 <w:sz w:val="32"/>
                 <w:szCs w:val="32"/>
+                <w:lang w:val="en-US" w:eastAsia="en-US"/>
               </w:rPr>
               <w:drawing>
-                <wp:inline distT="0" distB="0" distL="0" distR="0" wp14:anchorId="15D31175" wp14:editId="5D51768A">
+                <wp:inline distT="0" distB="0" distL="0" distR="0" wp14:anchorId="1D02A30D" wp14:editId="0935F8C7">
                   <wp:extent cx="956945" cy="1903095"/>
                   <wp:effectExtent l="0" t="0" r="0" b="1905"/>
-                  <wp:docPr id="100" name="Picture 100" descr="C:\Users\Valued Customer\Dropbox\Photos\Images for Site Download\Square-1\CP Parity\original size\6 (Custom).png"/>
+                  <wp:docPr id="103" name="Picture 103" descr="C:\Users\Valued Customer\Dropbox\Photos\Images for Site Download\Square-1\CP Parity\original size\7 (Custom).png"/>
                   <wp:cNvGraphicFramePr>
                     <a:graphicFrameLocks xmlns:a="http://schemas.openxmlformats.org/drawingml/2006/main" noChangeAspect="1"/>
                   </wp:cNvGraphicFramePr>
@@ -1566,7 +1653,7 @@
                     <a:graphicData uri="http://schemas.openxmlformats.org/drawingml/2006/picture">
                       <pic:pic xmlns:pic="http://schemas.openxmlformats.org/drawingml/2006/picture">
                         <pic:nvPicPr>
-                          <pic:cNvPr id="0" name="Picture 50" descr="C:\Users\Valued Customer\Dropbox\Photos\Images for Site Download\Square-1\CP Parity\original size\6 (Custom).png"/>
+                          <pic:cNvPr id="0" name="Picture 51" descr="C:\Users\Valued Customer\Dropbox\Photos\Images for Site Download\Square-1\CP Parity\original size\7 (Custom).png"/>
                           <pic:cNvPicPr>
                             <a:picLocks noChangeAspect="1" noChangeArrowheads="1"/>
                           </pic:cNvPicPr>
@@ -1627,12 +1714,13 @@
                 <w:color w:val="000000" w:themeColor="text1"/>
                 <w:sz w:val="32"/>
                 <w:szCs w:val="32"/>
+                <w:lang w:val="en-US" w:eastAsia="en-US"/>
               </w:rPr>
               <w:drawing>
-                <wp:inline distT="0" distB="0" distL="0" distR="0" wp14:anchorId="193D7F73" wp14:editId="674F2728">
+                <wp:inline distT="0" distB="0" distL="0" distR="0" wp14:anchorId="76958F9B" wp14:editId="62B318AE">
                   <wp:extent cx="956945" cy="1903095"/>
                   <wp:effectExtent l="0" t="0" r="0" b="1905"/>
-                  <wp:docPr id="103" name="Picture 103" descr="C:\Users\Valued Customer\Dropbox\Photos\Images for Site Download\Square-1\CP Parity\original size\7 (Custom).png"/>
+                  <wp:docPr id="104" name="Picture 104" descr="C:\Users\Valued Customer\Dropbox\Photos\Images for Site Download\Square-1\CP Parity\original size\8 (Custom).png"/>
                   <wp:cNvGraphicFramePr>
                     <a:graphicFrameLocks xmlns:a="http://schemas.openxmlformats.org/drawingml/2006/main" noChangeAspect="1"/>
                   </wp:cNvGraphicFramePr>
@@ -1640,7 +1728,7 @@
                     <a:graphicData uri="http://schemas.openxmlformats.org/drawingml/2006/picture">
                       <pic:pic xmlns:pic="http://schemas.openxmlformats.org/drawingml/2006/picture">
                         <pic:nvPicPr>
-                          <pic:cNvPr id="0" name="Picture 51" descr="C:\Users\Valued Customer\Dropbox\Photos\Images for Site Download\Square-1\CP Parity\original size\7 (Custom).png"/>
+                          <pic:cNvPr id="0" name="Picture 52" descr="C:\Users\Valued Customer\Dropbox\Photos\Images for Site Download\Square-1\CP Parity\original size\8 (Custom).png"/>
                           <pic:cNvPicPr>
                             <a:picLocks noChangeAspect="1" noChangeArrowheads="1"/>
                           </pic:cNvPicPr>
@@ -1679,83 +1767,10 @@
             </w:r>
           </w:p>
         </w:tc>
-        <w:tc>
-          <w:tcPr>
-            <w:tcW w:w="1827" w:type="dxa"/>
-          </w:tcPr>
-          <w:p>
-            <w:pPr>
-              <w:jc w:val="center"/>
-              <w:rPr>
-                <w:rFonts w:ascii="Verdana" w:hAnsi="Verdana"/>
-                <w:b/>
-                <w:color w:val="000000" w:themeColor="text1"/>
-                <w:sz w:val="32"/>
-                <w:szCs w:val="32"/>
-              </w:rPr>
-            </w:pPr>
-            <w:r>
-              <w:rPr>
-                <w:rFonts w:ascii="Verdana" w:hAnsi="Verdana"/>
-                <w:noProof/>
-                <w:color w:val="000000" w:themeColor="text1"/>
-                <w:sz w:val="32"/>
-                <w:szCs w:val="32"/>
-              </w:rPr>
-              <w:drawing>
-                <wp:inline distT="0" distB="0" distL="0" distR="0" wp14:anchorId="629E1534" wp14:editId="65A04667">
-                  <wp:extent cx="956945" cy="1903095"/>
-                  <wp:effectExtent l="0" t="0" r="0" b="1905"/>
-                  <wp:docPr id="104" name="Picture 104" descr="C:\Users\Valued Customer\Dropbox\Photos\Images for Site Download\Square-1\CP Parity\original size\8 (Custom).png"/>
-                  <wp:cNvGraphicFramePr>
-                    <a:graphicFrameLocks xmlns:a="http://schemas.openxmlformats.org/drawingml/2006/main" noChangeAspect="1"/>
-                  </wp:cNvGraphicFramePr>
-                  <a:graphic xmlns:a="http://schemas.openxmlformats.org/drawingml/2006/main">
-                    <a:graphicData uri="http://schemas.openxmlformats.org/drawingml/2006/picture">
-                      <pic:pic xmlns:pic="http://schemas.openxmlformats.org/drawingml/2006/picture">
-                        <pic:nvPicPr>
-                          <pic:cNvPr id="0" name="Picture 52" descr="C:\Users\Valued Customer\Dropbox\Photos\Images for Site Download\Square-1\CP Parity\original size\8 (Custom).png"/>
-                          <pic:cNvPicPr>
-                            <a:picLocks noChangeAspect="1" noChangeArrowheads="1"/>
-                          </pic:cNvPicPr>
-                        </pic:nvPicPr>
-                        <pic:blipFill>
-                          <a:blip r:embed="rId16">
-                            <a:extLst>
-                              <a:ext uri="{28A0092B-C50C-407E-A947-70E740481C1C}">
-                                <a14:useLocalDpi xmlns:a14="http://schemas.microsoft.com/office/drawing/2010/main" val="0"/>
-                              </a:ext>
-                            </a:extLst>
-                          </a:blip>
-                          <a:srcRect/>
-                          <a:stretch>
-                            <a:fillRect/>
-                          </a:stretch>
-                        </pic:blipFill>
-                        <pic:spPr bwMode="auto">
-                          <a:xfrm>
-                            <a:off x="0" y="0"/>
-                            <a:ext cx="956945" cy="1903095"/>
-                          </a:xfrm>
-                          <a:prstGeom prst="rect">
-                            <a:avLst/>
-                          </a:prstGeom>
-                          <a:noFill/>
-                          <a:ln>
-                            <a:noFill/>
-                          </a:ln>
-                        </pic:spPr>
-                      </pic:pic>
-                    </a:graphicData>
-                  </a:graphic>
-                </wp:inline>
-              </w:drawing>
-            </w:r>
-          </w:p>
-        </w:tc>
       </w:tr>
       <w:tr>
         <w:trPr>
+          <w:trHeight w:val="1125"/>
           <w:jc w:val="center"/>
         </w:trPr>
         <w:tc>
@@ -1830,26 +1845,6 @@
               <w:shd w:val="clear" w:color="auto" w:fill="FFFFFF"/>
               <w:jc w:val="center"/>
               <w:rPr>
-                <w:rFonts w:ascii="Verdana" w:eastAsia="Times New Roman" w:hAnsi="Verdana" w:cs="Consolas"/>
-                <w:color w:val="222222"/>
-                <w:sz w:val="19"/>
-                <w:szCs w:val="19"/>
-              </w:rPr>
-            </w:pPr>
-            <w:r>
-              <w:rPr>
-                <w:rFonts w:ascii="Verdana" w:eastAsia="Times New Roman" w:hAnsi="Verdana" w:cs="Consolas"/>
-                <w:color w:val="222222"/>
-                <w:sz w:val="19"/>
-                <w:szCs w:val="19"/>
-              </w:rPr>
-              <w:t>/ (1,0) / (-3,-3) /</w:t>
-            </w:r>
-          </w:p>
-          <w:p>
-            <w:pPr>
-              <w:jc w:val="center"/>
-              <w:rPr>
                 <w:rFonts w:ascii="Verdana" w:hAnsi="Verdana"/>
                 <w:b/>
                 <w:color w:val="000000" w:themeColor="text1"/>
@@ -1857,6 +1852,35 @@
                 <w:szCs w:val="32"/>
               </w:rPr>
             </w:pPr>
+            <w:r>
+              <w:rPr>
+                <w:rFonts w:ascii="Verdana" w:eastAsia="Times New Roman" w:hAnsi="Verdana" w:cs="Consolas"/>
+                <w:color w:val="222222"/>
+                <w:sz w:val="19"/>
+                <w:szCs w:val="19"/>
+              </w:rPr>
+              <w:t>/ (1,0) / (-</w:t>
+            </w:r>
+            <w:proofErr w:type="gramStart"/>
+            <w:r>
+              <w:rPr>
+                <w:rFonts w:ascii="Verdana" w:eastAsia="Times New Roman" w:hAnsi="Verdana" w:cs="Consolas"/>
+                <w:color w:val="222222"/>
+                <w:sz w:val="19"/>
+                <w:szCs w:val="19"/>
+              </w:rPr>
+              <w:t>3,-</w:t>
+            </w:r>
+            <w:proofErr w:type="gramEnd"/>
+            <w:r>
+              <w:rPr>
+                <w:rFonts w:ascii="Verdana" w:eastAsia="Times New Roman" w:hAnsi="Verdana" w:cs="Consolas"/>
+                <w:color w:val="222222"/>
+                <w:sz w:val="19"/>
+                <w:szCs w:val="19"/>
+              </w:rPr>
+              <w:t>3) /</w:t>
+            </w:r>
           </w:p>
         </w:tc>
         <w:tc>
@@ -1865,30 +1889,49 @@
           </w:tcPr>
           <w:p>
             <w:pPr>
+              <w:jc w:val="center"/>
+              <w:rPr>
+                <w:rFonts w:ascii="Verdana" w:eastAsia="Times New Roman" w:hAnsi="Verdana" w:cs="Consolas"/>
+                <w:color w:val="222222"/>
+                <w:sz w:val="19"/>
+                <w:szCs w:val="19"/>
+              </w:rPr>
+            </w:pPr>
+            <w:r>
+              <w:rPr>
+                <w:rFonts w:ascii="Verdana" w:eastAsia="Times New Roman" w:hAnsi="Verdana" w:cs="Consolas"/>
+                <w:color w:val="222222"/>
+                <w:sz w:val="19"/>
+                <w:szCs w:val="19"/>
+              </w:rPr>
+              <w:t>/ (3,3) / (-1,0)</w:t>
+            </w:r>
+          </w:p>
+          <w:p>
+            <w:pPr>
+              <w:jc w:val="center"/>
+              <w:rPr>
+                <w:rFonts w:ascii="Verdana" w:eastAsia="Times New Roman" w:hAnsi="Verdana" w:cs="Consolas"/>
+                <w:color w:val="222222"/>
+                <w:sz w:val="19"/>
+                <w:szCs w:val="19"/>
+              </w:rPr>
+            </w:pPr>
+            <w:r>
+              <w:rPr>
+                <w:rFonts w:ascii="Verdana" w:eastAsia="Times New Roman" w:hAnsi="Verdana" w:cs="Consolas"/>
+                <w:color w:val="222222"/>
+                <w:sz w:val="19"/>
+                <w:szCs w:val="19"/>
+              </w:rPr>
+              <w:t>/ (-4,2) / (-2,4) / (0,1) / (3,3)</w:t>
+            </w:r>
+          </w:p>
+          <w:p>
+            <w:pPr>
               <w:shd w:val="clear" w:color="auto" w:fill="FFFFFF"/>
               <w:jc w:val="center"/>
               <w:rPr>
-                <w:rFonts w:ascii="Verdana" w:eastAsia="Times New Roman" w:hAnsi="Verdana" w:cs="Consolas"/>
-                <w:color w:val="222222"/>
-                <w:sz w:val="19"/>
-                <w:szCs w:val="19"/>
-              </w:rPr>
-            </w:pPr>
-            <w:r>
-              <w:rPr>
-                <w:rFonts w:ascii="Verdana" w:eastAsia="Times New Roman" w:hAnsi="Verdana" w:cs="Consolas"/>
-                <w:color w:val="222222"/>
-                <w:sz w:val="19"/>
-                <w:szCs w:val="19"/>
-              </w:rPr>
-              <w:lastRenderedPageBreak/>
-              <w:t>/ (-3,-3) / (0,-5) / (-4,-2) / (-4,0) / (-4,0) / (2,-4) / (5,0) / (-3,-3) /</w:t>
-            </w:r>
-          </w:p>
-          <w:p>
-            <w:pPr>
-              <w:jc w:val="center"/>
-              <w:rPr>
                 <w:rFonts w:ascii="Verdana" w:hAnsi="Verdana"/>
                 <w:b/>
                 <w:color w:val="000000" w:themeColor="text1"/>
@@ -1896,6 +1939,15 @@
                 <w:szCs w:val="32"/>
               </w:rPr>
             </w:pPr>
+            <w:r>
+              <w:rPr>
+                <w:rFonts w:ascii="Verdana" w:eastAsia="Times New Roman" w:hAnsi="Verdana" w:cs="Consolas"/>
+                <w:color w:val="222222"/>
+                <w:sz w:val="19"/>
+                <w:szCs w:val="19"/>
+              </w:rPr>
+              <w:t>/</w:t>
+            </w:r>
           </w:p>
         </w:tc>
         <w:tc>
@@ -1904,47 +1956,7 @@
           </w:tcPr>
           <w:p>
             <w:pPr>
-              <w:jc w:val="center"/>
-              <w:rPr>
-                <w:rFonts w:ascii="Verdana" w:eastAsia="Times New Roman" w:hAnsi="Verdana" w:cs="Consolas"/>
-                <w:color w:val="222222"/>
-                <w:sz w:val="19"/>
-                <w:szCs w:val="19"/>
-              </w:rPr>
-            </w:pPr>
-            <w:r>
-              <w:rPr>
-                <w:rFonts w:ascii="Verdana" w:eastAsia="Times New Roman" w:hAnsi="Verdana" w:cs="Consolas"/>
-                <w:color w:val="222222"/>
-                <w:sz w:val="19"/>
-                <w:szCs w:val="19"/>
-              </w:rPr>
-              <w:lastRenderedPageBreak/>
-              <w:t>/ (3,3) / (-1,0)</w:t>
-            </w:r>
-          </w:p>
-          <w:p>
-            <w:pPr>
-              <w:jc w:val="center"/>
-              <w:rPr>
-                <w:rFonts w:ascii="Verdana" w:eastAsia="Times New Roman" w:hAnsi="Verdana" w:cs="Consolas"/>
-                <w:color w:val="222222"/>
-                <w:sz w:val="19"/>
-                <w:szCs w:val="19"/>
-              </w:rPr>
-            </w:pPr>
-            <w:r>
-              <w:rPr>
-                <w:rFonts w:ascii="Verdana" w:eastAsia="Times New Roman" w:hAnsi="Verdana" w:cs="Consolas"/>
-                <w:color w:val="222222"/>
-                <w:sz w:val="19"/>
-                <w:szCs w:val="19"/>
-              </w:rPr>
-              <w:t>/ (-4,2) / (-2,4) / (0,1) / (3,3)</w:t>
-            </w:r>
-          </w:p>
-          <w:p>
-            <w:pPr>
+              <w:shd w:val="clear" w:color="auto" w:fill="FFFFFF"/>
               <w:jc w:val="center"/>
               <w:rPr>
                 <w:rFonts w:ascii="Verdana" w:hAnsi="Verdana"/>
@@ -1961,7 +1973,27 @@
                 <w:sz w:val="19"/>
                 <w:szCs w:val="19"/>
               </w:rPr>
-              <w:t>/</w:t>
+              <w:t>/ (-</w:t>
+            </w:r>
+            <w:proofErr w:type="gramStart"/>
+            <w:r>
+              <w:rPr>
+                <w:rFonts w:ascii="Verdana" w:eastAsia="Times New Roman" w:hAnsi="Verdana" w:cs="Consolas"/>
+                <w:color w:val="222222"/>
+                <w:sz w:val="19"/>
+                <w:szCs w:val="19"/>
+              </w:rPr>
+              <w:t>3,-</w:t>
+            </w:r>
+            <w:proofErr w:type="gramEnd"/>
+            <w:r>
+              <w:rPr>
+                <w:rFonts w:ascii="Verdana" w:eastAsia="Times New Roman" w:hAnsi="Verdana" w:cs="Consolas"/>
+                <w:color w:val="222222"/>
+                <w:sz w:val="19"/>
+                <w:szCs w:val="19"/>
+              </w:rPr>
+              <w:t>3) / (0,-5) / (-4,-2) / (-4,0) / (-4,0) / (2,-4) / (5,0) / (-3,-3) /</w:t>
             </w:r>
           </w:p>
         </w:tc>
@@ -1987,11 +2019,33 @@
                 <w:sz w:val="19"/>
                 <w:szCs w:val="19"/>
               </w:rPr>
-              <w:t>/ (-3,-3) / (0,-5) / (-4,-2) / (-4,0) / (-4,0) / (2,-4) / (-1,0) / (-3,-3) /</w:t>
-            </w:r>
-          </w:p>
-          <w:p>
-            <w:pPr>
+              <w:t>/ (-3,0) / (-3,0) / (-5,0) / (-2,0) / (4,0) / (-4,0)</w:t>
+            </w:r>
+          </w:p>
+          <w:p>
+            <w:pPr>
+              <w:shd w:val="clear" w:color="auto" w:fill="FFFFFF"/>
+              <w:jc w:val="center"/>
+              <w:rPr>
+                <w:rFonts w:ascii="Verdana" w:eastAsia="Times New Roman" w:hAnsi="Verdana" w:cs="Consolas"/>
+                <w:color w:val="222222"/>
+                <w:sz w:val="19"/>
+                <w:szCs w:val="19"/>
+              </w:rPr>
+            </w:pPr>
+            <w:r>
+              <w:rPr>
+                <w:rFonts w:ascii="Verdana" w:eastAsia="Times New Roman" w:hAnsi="Verdana" w:cs="Consolas"/>
+                <w:color w:val="222222"/>
+                <w:sz w:val="19"/>
+                <w:szCs w:val="19"/>
+              </w:rPr>
+              <w:t>/ (-2,0) / (5,0)</w:t>
+            </w:r>
+          </w:p>
+          <w:p>
+            <w:pPr>
+              <w:shd w:val="clear" w:color="auto" w:fill="FFFFFF"/>
               <w:jc w:val="center"/>
               <w:rPr>
                 <w:rFonts w:ascii="Verdana" w:hAnsi="Verdana"/>
@@ -2001,6 +2055,15 @@
                 <w:szCs w:val="32"/>
               </w:rPr>
             </w:pPr>
+            <w:r>
+              <w:rPr>
+                <w:rFonts w:ascii="Verdana" w:eastAsia="Times New Roman" w:hAnsi="Verdana" w:cs="Consolas"/>
+                <w:color w:val="222222"/>
+                <w:sz w:val="19"/>
+                <w:szCs w:val="19"/>
+              </w:rPr>
+              <w:t>/ (-3,0) /</w:t>
+            </w:r>
           </w:p>
         </w:tc>
         <w:tc>
@@ -2012,69 +2075,6 @@
               <w:shd w:val="clear" w:color="auto" w:fill="FFFFFF"/>
               <w:jc w:val="center"/>
               <w:rPr>
-                <w:rFonts w:ascii="Verdana" w:eastAsia="Times New Roman" w:hAnsi="Verdana" w:cs="Consolas"/>
-                <w:color w:val="222222"/>
-                <w:sz w:val="19"/>
-                <w:szCs w:val="19"/>
-              </w:rPr>
-            </w:pPr>
-            <w:r>
-              <w:rPr>
-                <w:rFonts w:ascii="Verdana" w:eastAsia="Times New Roman" w:hAnsi="Verdana" w:cs="Consolas"/>
-                <w:color w:val="222222"/>
-                <w:sz w:val="19"/>
-                <w:szCs w:val="19"/>
-              </w:rPr>
-              <w:lastRenderedPageBreak/>
-              <w:t>/ (3,3) / (-1,0) /-4,2) / (-2,4))</w:t>
-            </w:r>
-          </w:p>
-          <w:p>
-            <w:pPr>
-              <w:shd w:val="clear" w:color="auto" w:fill="FFFFFF"/>
-              <w:jc w:val="center"/>
-              <w:rPr>
-                <w:rFonts w:ascii="Verdana" w:eastAsia="Times New Roman" w:hAnsi="Verdana" w:cs="Consolas"/>
-                <w:color w:val="222222"/>
-                <w:sz w:val="19"/>
-                <w:szCs w:val="19"/>
-              </w:rPr>
-            </w:pPr>
-            <w:r>
-              <w:rPr>
-                <w:rFonts w:ascii="Verdana" w:eastAsia="Times New Roman" w:hAnsi="Verdana" w:cs="Consolas"/>
-                <w:color w:val="222222"/>
-                <w:sz w:val="19"/>
-                <w:szCs w:val="19"/>
-              </w:rPr>
-              <w:t>/ (0,-5) / (3,3)</w:t>
-            </w:r>
-          </w:p>
-          <w:p>
-            <w:pPr>
-              <w:shd w:val="clear" w:color="auto" w:fill="FFFFFF"/>
-              <w:jc w:val="center"/>
-              <w:rPr>
-                <w:rFonts w:ascii="Verdana" w:eastAsia="Times New Roman" w:hAnsi="Verdana" w:cs="Consolas"/>
-                <w:color w:val="222222"/>
-                <w:sz w:val="19"/>
-                <w:szCs w:val="19"/>
-              </w:rPr>
-            </w:pPr>
-            <w:r>
-              <w:rPr>
-                <w:rFonts w:ascii="Verdana" w:eastAsia="Times New Roman" w:hAnsi="Verdana" w:cs="Consolas"/>
-                <w:color w:val="222222"/>
-                <w:sz w:val="19"/>
-                <w:szCs w:val="19"/>
-              </w:rPr>
-              <w:t>/</w:t>
-            </w:r>
-          </w:p>
-          <w:p>
-            <w:pPr>
-              <w:jc w:val="center"/>
-              <w:rPr>
                 <w:rFonts w:ascii="Verdana" w:hAnsi="Verdana"/>
                 <w:b/>
                 <w:color w:val="000000" w:themeColor="text1"/>
@@ -2082,6 +2082,35 @@
                 <w:szCs w:val="32"/>
               </w:rPr>
             </w:pPr>
+            <w:r>
+              <w:rPr>
+                <w:rFonts w:ascii="Verdana" w:eastAsia="Times New Roman" w:hAnsi="Verdana" w:cs="Consolas"/>
+                <w:color w:val="222222"/>
+                <w:sz w:val="19"/>
+                <w:szCs w:val="19"/>
+              </w:rPr>
+              <w:t>/ (-</w:t>
+            </w:r>
+            <w:proofErr w:type="gramStart"/>
+            <w:r>
+              <w:rPr>
+                <w:rFonts w:ascii="Verdana" w:eastAsia="Times New Roman" w:hAnsi="Verdana" w:cs="Consolas"/>
+                <w:color w:val="222222"/>
+                <w:sz w:val="19"/>
+                <w:szCs w:val="19"/>
+              </w:rPr>
+              <w:t>3,-</w:t>
+            </w:r>
+            <w:proofErr w:type="gramEnd"/>
+            <w:r>
+              <w:rPr>
+                <w:rFonts w:ascii="Verdana" w:eastAsia="Times New Roman" w:hAnsi="Verdana" w:cs="Consolas"/>
+                <w:color w:val="222222"/>
+                <w:sz w:val="19"/>
+                <w:szCs w:val="19"/>
+              </w:rPr>
+              <w:t>3) / (0,-5) / (-4,-2) / (-4,0) / (-4,0) / (2,-4) / (-1,0) / (-3,-3) /</w:t>
+            </w:r>
           </w:p>
         </w:tc>
         <w:tc>
@@ -2106,8 +2135,25 @@
                 <w:sz w:val="19"/>
                 <w:szCs w:val="19"/>
               </w:rPr>
-              <w:lastRenderedPageBreak/>
-              <w:t>/ (-3,0) / (-3,0) / (-5,0) / (-2,0) / (4,0) / (-4,0)</w:t>
+              <w:t>/ (3,3) / (-1,0) /</w:t>
+            </w:r>
+            <w:r>
+              <w:rPr>
+                <w:rFonts w:ascii="Verdana" w:eastAsia="Times New Roman" w:hAnsi="Verdana" w:cs="Consolas"/>
+                <w:color w:val="222222"/>
+                <w:sz w:val="19"/>
+                <w:szCs w:val="19"/>
+              </w:rPr>
+              <w:t xml:space="preserve"> (</w:t>
+            </w:r>
+            <w:r>
+              <w:rPr>
+                <w:rFonts w:ascii="Verdana" w:eastAsia="Times New Roman" w:hAnsi="Verdana" w:cs="Consolas"/>
+                <w:color w:val="222222"/>
+                <w:sz w:val="19"/>
+                <w:szCs w:val="19"/>
+              </w:rPr>
+              <w:t>-4,2) / (-2,4))</w:t>
             </w:r>
           </w:p>
           <w:p>
@@ -2128,7 +2174,7 @@
                 <w:sz w:val="19"/>
                 <w:szCs w:val="19"/>
               </w:rPr>
-              <w:t>/ (-2,0) / (5,0)</w:t>
+              <w:t>/ (0,-5) / (3,3)</w:t>
             </w:r>
           </w:p>
           <w:p>
@@ -2136,26 +2182,6 @@
               <w:shd w:val="clear" w:color="auto" w:fill="FFFFFF"/>
               <w:jc w:val="center"/>
               <w:rPr>
-                <w:rFonts w:ascii="Verdana" w:eastAsia="Times New Roman" w:hAnsi="Verdana" w:cs="Consolas"/>
-                <w:color w:val="222222"/>
-                <w:sz w:val="19"/>
-                <w:szCs w:val="19"/>
-              </w:rPr>
-            </w:pPr>
-            <w:r>
-              <w:rPr>
-                <w:rFonts w:ascii="Verdana" w:eastAsia="Times New Roman" w:hAnsi="Verdana" w:cs="Consolas"/>
-                <w:color w:val="222222"/>
-                <w:sz w:val="19"/>
-                <w:szCs w:val="19"/>
-              </w:rPr>
-              <w:t>/ (-3,0) /</w:t>
-            </w:r>
-          </w:p>
-          <w:p>
-            <w:pPr>
-              <w:jc w:val="center"/>
-              <w:rPr>
                 <w:rFonts w:ascii="Verdana" w:hAnsi="Verdana"/>
                 <w:b/>
                 <w:color w:val="000000" w:themeColor="text1"/>
@@ -2163,6 +2189,15 @@
                 <w:szCs w:val="32"/>
               </w:rPr>
             </w:pPr>
+            <w:r>
+              <w:rPr>
+                <w:rFonts w:ascii="Verdana" w:eastAsia="Times New Roman" w:hAnsi="Verdana" w:cs="Consolas"/>
+                <w:color w:val="222222"/>
+                <w:sz w:val="19"/>
+                <w:szCs w:val="19"/>
+              </w:rPr>
+              <w:t>/</w:t>
+            </w:r>
           </w:p>
         </w:tc>
         <w:tc>
@@ -2187,7 +2222,6 @@
                 <w:sz w:val="19"/>
                 <w:szCs w:val="19"/>
               </w:rPr>
-              <w:lastRenderedPageBreak/>
               <w:t>/ (3,3) / (-1,0)</w:t>
             </w:r>
           </w:p>
@@ -2238,26 +2272,6 @@
               <w:shd w:val="clear" w:color="auto" w:fill="FFFFFF"/>
               <w:jc w:val="center"/>
               <w:rPr>
-                <w:rFonts w:ascii="Verdana" w:eastAsia="Times New Roman" w:hAnsi="Verdana" w:cs="Consolas"/>
-                <w:color w:val="222222"/>
-                <w:sz w:val="19"/>
-                <w:szCs w:val="19"/>
-              </w:rPr>
-            </w:pPr>
-            <w:r>
-              <w:rPr>
-                <w:rFonts w:ascii="Verdana" w:eastAsia="Times New Roman" w:hAnsi="Verdana" w:cs="Consolas"/>
-                <w:color w:val="222222"/>
-                <w:sz w:val="19"/>
-                <w:szCs w:val="19"/>
-              </w:rPr>
-              <w:t>/ (-5,0) / (-3,-3) /</w:t>
-            </w:r>
-          </w:p>
-          <w:p>
-            <w:pPr>
-              <w:jc w:val="center"/>
-              <w:rPr>
                 <w:rFonts w:ascii="Verdana" w:hAnsi="Verdana"/>
                 <w:b/>
                 <w:color w:val="000000" w:themeColor="text1"/>
@@ -2265,6 +2279,35 @@
                 <w:szCs w:val="32"/>
               </w:rPr>
             </w:pPr>
+            <w:r>
+              <w:rPr>
+                <w:rFonts w:ascii="Verdana" w:eastAsia="Times New Roman" w:hAnsi="Verdana" w:cs="Consolas"/>
+                <w:color w:val="222222"/>
+                <w:sz w:val="19"/>
+                <w:szCs w:val="19"/>
+              </w:rPr>
+              <w:t>/ (-5,0) / (-</w:t>
+            </w:r>
+            <w:proofErr w:type="gramStart"/>
+            <w:r>
+              <w:rPr>
+                <w:rFonts w:ascii="Verdana" w:eastAsia="Times New Roman" w:hAnsi="Verdana" w:cs="Consolas"/>
+                <w:color w:val="222222"/>
+                <w:sz w:val="19"/>
+                <w:szCs w:val="19"/>
+              </w:rPr>
+              <w:t>3,-</w:t>
+            </w:r>
+            <w:proofErr w:type="gramEnd"/>
+            <w:r>
+              <w:rPr>
+                <w:rFonts w:ascii="Verdana" w:eastAsia="Times New Roman" w:hAnsi="Verdana" w:cs="Consolas"/>
+                <w:color w:val="222222"/>
+                <w:sz w:val="19"/>
+                <w:szCs w:val="19"/>
+              </w:rPr>
+              <w:t>3) /</w:t>
+            </w:r>
           </w:p>
         </w:tc>
         <w:tc>
@@ -2288,7 +2331,6 @@
                 <w:sz w:val="19"/>
                 <w:szCs w:val="19"/>
               </w:rPr>
-              <w:lastRenderedPageBreak/>
               <w:t>/ (3,3) / (1,0)</w:t>
             </w:r>
           </w:p>
@@ -2356,18 +2398,6 @@
         </w:tc>
       </w:tr>
     </w:tbl>
-    <w:p>
-      <w:pPr>
-        <w:jc w:val="center"/>
-        <w:rPr>
-          <w:rFonts w:ascii="Verdana" w:hAnsi="Verdana"/>
-          <w:b/>
-          <w:color w:val="000000" w:themeColor="text1"/>
-          <w:sz w:val="19"/>
-          <w:szCs w:val="19"/>
-        </w:rPr>
-      </w:pPr>
-    </w:p>
     <w:p>
       <w:pPr>
         <w:shd w:val="clear" w:color="auto" w:fill="FFFFFF"/>
@@ -2379,6 +2409,8 @@
           <w:szCs w:val="19"/>
         </w:rPr>
       </w:pPr>
+      <w:bookmarkStart w:id="0" w:name="_GoBack"/>
+      <w:bookmarkEnd w:id="0"/>
       <w:r>
         <w:rPr>
           <w:rFonts w:ascii="Verdana" w:eastAsia="Times New Roman" w:hAnsi="Verdana" w:cs="Consolas"/>
@@ -2386,27 +2418,7 @@
           <w:sz w:val="19"/>
           <w:szCs w:val="19"/>
         </w:rPr>
-        <w:t xml:space="preserve"> </w:t>
-      </w:r>
-    </w:p>
-    <w:p>
-      <w:pPr>
-        <w:shd w:val="clear" w:color="auto" w:fill="FFFFFF"/>
-        <w:spacing w:after="0" w:line="240" w:lineRule="auto"/>
-        <w:rPr>
-          <w:rFonts w:ascii="Verdana" w:eastAsia="Times New Roman" w:hAnsi="Verdana" w:cs="Consolas"/>
-          <w:color w:val="222222"/>
-          <w:sz w:val="19"/>
-          <w:szCs w:val="19"/>
-        </w:rPr>
-      </w:pPr>
-      <w:r>
-        <w:rPr>
-          <w:rFonts w:ascii="Verdana" w:eastAsia="Times New Roman" w:hAnsi="Verdana" w:cs="Consolas"/>
-          <w:color w:val="222222"/>
-          <w:sz w:val="19"/>
-          <w:szCs w:val="19"/>
-        </w:rPr>
+        <w:lastRenderedPageBreak/>
         <w:t xml:space="preserve"> </w:t>
       </w:r>
     </w:p>
@@ -2488,12 +2500,12 @@
       </w:pPr>
     </w:p>
     <w:sectPr>
-      <w:headerReference w:type="even" r:id="rId21"/>
-      <w:headerReference w:type="default" r:id="rId22"/>
-      <w:footerReference w:type="even" r:id="rId23"/>
-      <w:footerReference w:type="default" r:id="rId24"/>
-      <w:headerReference w:type="first" r:id="rId25"/>
-      <w:footerReference w:type="first" r:id="rId26"/>
+      <w:headerReference w:type="even" r:id="rId20"/>
+      <w:headerReference w:type="default" r:id="rId21"/>
+      <w:footerReference w:type="even" r:id="rId22"/>
+      <w:footerReference w:type="default" r:id="rId23"/>
+      <w:headerReference w:type="first" r:id="rId24"/>
+      <w:footerReference w:type="first" r:id="rId25"/>
       <w:pgSz w:w="15840" w:h="12240" w:orient="landscape"/>
       <w:pgMar w:top="720" w:right="720" w:bottom="720" w:left="720" w:header="708" w:footer="708" w:gutter="0"/>
       <w:cols w:space="708"/>
@@ -2504,7 +2516,7 @@
 </file>
 
 <file path=word/endnotes.xml><?xml version="1.0" encoding="utf-8"?>
-<w:endnotes xmlns:wpc="http://schemas.microsoft.com/office/word/2010/wordprocessingCanvas" xmlns:mc="http://schemas.openxmlformats.org/markup-compatibility/2006" xmlns:o="urn:schemas-microsoft-com:office:office" xmlns:r="http://schemas.openxmlformats.org/officeDocument/2006/relationships" xmlns:m="http://schemas.openxmlformats.org/officeDocument/2006/math" xmlns:v="urn:schemas-microsoft-com:vml" xmlns:wp14="http://schemas.microsoft.com/office/word/2010/wordprocessingDrawing" xmlns:wp="http://schemas.openxmlformats.org/drawingml/2006/wordprocessingDrawing" xmlns:w10="urn:schemas-microsoft-com:office:word" xmlns:w="http://schemas.openxmlformats.org/wordprocessingml/2006/main" xmlns:w14="http://schemas.microsoft.com/office/word/2010/wordml" xmlns:wpg="http://schemas.microsoft.com/office/word/2010/wordprocessingGroup" xmlns:wpi="http://schemas.microsoft.com/office/word/2010/wordprocessingInk" xmlns:wne="http://schemas.microsoft.com/office/word/2006/wordml" xmlns:wps="http://schemas.microsoft.com/office/word/2010/wordprocessingShape" mc:Ignorable="w14 wp14">
+<w:endnotes xmlns:wpc="http://schemas.microsoft.com/office/word/2010/wordprocessingCanvas" xmlns:mo="http://schemas.microsoft.com/office/mac/office/2008/main" xmlns:mc="http://schemas.openxmlformats.org/markup-compatibility/2006" xmlns:mv="urn:schemas-microsoft-com:mac:vml" xmlns:o="urn:schemas-microsoft-com:office:office" xmlns:r="http://schemas.openxmlformats.org/officeDocument/2006/relationships" xmlns:m="http://schemas.openxmlformats.org/officeDocument/2006/math" xmlns:v="urn:schemas-microsoft-com:vml" xmlns:wp14="http://schemas.microsoft.com/office/word/2010/wordprocessingDrawing" xmlns:wp="http://schemas.openxmlformats.org/drawingml/2006/wordprocessingDrawing" xmlns:w10="urn:schemas-microsoft-com:office:word" xmlns:w="http://schemas.openxmlformats.org/wordprocessingml/2006/main" xmlns:w14="http://schemas.microsoft.com/office/word/2010/wordml" xmlns:w15="http://schemas.microsoft.com/office/word/2012/wordml" xmlns:wpg="http://schemas.microsoft.com/office/word/2010/wordprocessingGroup" xmlns:wpi="http://schemas.microsoft.com/office/word/2010/wordprocessingInk" xmlns:wne="http://schemas.microsoft.com/office/word/2006/wordml" xmlns:wps="http://schemas.microsoft.com/office/word/2010/wordprocessingShape" mc:Ignorable="w14 w15 wp14">
   <w:endnote w:type="separator" w:id="-1">
     <w:p>
       <w:pPr>
@@ -2529,7 +2541,7 @@
 </file>
 
 <file path=word/footer1.xml><?xml version="1.0" encoding="utf-8"?>
-<w:ftr xmlns:wpc="http://schemas.microsoft.com/office/word/2010/wordprocessingCanvas" xmlns:mc="http://schemas.openxmlformats.org/markup-compatibility/2006" xmlns:o="urn:schemas-microsoft-com:office:office" xmlns:r="http://schemas.openxmlformats.org/officeDocument/2006/relationships" xmlns:m="http://schemas.openxmlformats.org/officeDocument/2006/math" xmlns:v="urn:schemas-microsoft-com:vml" xmlns:wp14="http://schemas.microsoft.com/office/word/2010/wordprocessingDrawing" xmlns:wp="http://schemas.openxmlformats.org/drawingml/2006/wordprocessingDrawing" xmlns:w10="urn:schemas-microsoft-com:office:word" xmlns:w="http://schemas.openxmlformats.org/wordprocessingml/2006/main" xmlns:w14="http://schemas.microsoft.com/office/word/2010/wordml" xmlns:wpg="http://schemas.microsoft.com/office/word/2010/wordprocessingGroup" xmlns:wpi="http://schemas.microsoft.com/office/word/2010/wordprocessingInk" xmlns:wne="http://schemas.microsoft.com/office/word/2006/wordml" xmlns:wps="http://schemas.microsoft.com/office/word/2010/wordprocessingShape" mc:Ignorable="w14 wp14">
+<w:ftr xmlns:wpc="http://schemas.microsoft.com/office/word/2010/wordprocessingCanvas" xmlns:mo="http://schemas.microsoft.com/office/mac/office/2008/main" xmlns:mc="http://schemas.openxmlformats.org/markup-compatibility/2006" xmlns:mv="urn:schemas-microsoft-com:mac:vml" xmlns:o="urn:schemas-microsoft-com:office:office" xmlns:r="http://schemas.openxmlformats.org/officeDocument/2006/relationships" xmlns:m="http://schemas.openxmlformats.org/officeDocument/2006/math" xmlns:v="urn:schemas-microsoft-com:vml" xmlns:wp14="http://schemas.microsoft.com/office/word/2010/wordprocessingDrawing" xmlns:wp="http://schemas.openxmlformats.org/drawingml/2006/wordprocessingDrawing" xmlns:w10="urn:schemas-microsoft-com:office:word" xmlns:w="http://schemas.openxmlformats.org/wordprocessingml/2006/main" xmlns:w14="http://schemas.microsoft.com/office/word/2010/wordml" xmlns:w15="http://schemas.microsoft.com/office/word/2012/wordml" xmlns:wpg="http://schemas.microsoft.com/office/word/2010/wordprocessingGroup" xmlns:wpi="http://schemas.microsoft.com/office/word/2010/wordprocessingInk" xmlns:wne="http://schemas.microsoft.com/office/word/2006/wordml" xmlns:wps="http://schemas.microsoft.com/office/word/2010/wordprocessingShape" mc:Ignorable="w14 w15 wp14">
   <w:p>
     <w:pPr>
       <w:pStyle w:val="Footer"/>
@@ -2539,7 +2551,7 @@
 </file>
 
 <file path=word/footer2.xml><?xml version="1.0" encoding="utf-8"?>
-<w:ftr xmlns:wpc="http://schemas.microsoft.com/office/word/2010/wordprocessingCanvas" xmlns:mc="http://schemas.openxmlformats.org/markup-compatibility/2006" xmlns:o="urn:schemas-microsoft-com:office:office" xmlns:r="http://schemas.openxmlformats.org/officeDocument/2006/relationships" xmlns:m="http://schemas.openxmlformats.org/officeDocument/2006/math" xmlns:v="urn:schemas-microsoft-com:vml" xmlns:wp14="http://schemas.microsoft.com/office/word/2010/wordprocessingDrawing" xmlns:wp="http://schemas.openxmlformats.org/drawingml/2006/wordprocessingDrawing" xmlns:w10="urn:schemas-microsoft-com:office:word" xmlns:w="http://schemas.openxmlformats.org/wordprocessingml/2006/main" xmlns:w14="http://schemas.microsoft.com/office/word/2010/wordml" xmlns:wpg="http://schemas.microsoft.com/office/word/2010/wordprocessingGroup" xmlns:wpi="http://schemas.microsoft.com/office/word/2010/wordprocessingInk" xmlns:wne="http://schemas.microsoft.com/office/word/2006/wordml" xmlns:wps="http://schemas.microsoft.com/office/word/2010/wordprocessingShape" mc:Ignorable="w14 wp14">
+<w:ftr xmlns:wpc="http://schemas.microsoft.com/office/word/2010/wordprocessingCanvas" xmlns:mo="http://schemas.microsoft.com/office/mac/office/2008/main" xmlns:mc="http://schemas.openxmlformats.org/markup-compatibility/2006" xmlns:mv="urn:schemas-microsoft-com:mac:vml" xmlns:o="urn:schemas-microsoft-com:office:office" xmlns:r="http://schemas.openxmlformats.org/officeDocument/2006/relationships" xmlns:m="http://schemas.openxmlformats.org/officeDocument/2006/math" xmlns:v="urn:schemas-microsoft-com:vml" xmlns:wp14="http://schemas.microsoft.com/office/word/2010/wordprocessingDrawing" xmlns:wp="http://schemas.openxmlformats.org/drawingml/2006/wordprocessingDrawing" xmlns:w10="urn:schemas-microsoft-com:office:word" xmlns:w="http://schemas.openxmlformats.org/wordprocessingml/2006/main" xmlns:w14="http://schemas.microsoft.com/office/word/2010/wordml" xmlns:w15="http://schemas.microsoft.com/office/word/2012/wordml" xmlns:wpg="http://schemas.microsoft.com/office/word/2010/wordprocessingGroup" xmlns:wpi="http://schemas.microsoft.com/office/word/2010/wordprocessingInk" xmlns:wne="http://schemas.microsoft.com/office/word/2006/wordml" xmlns:wps="http://schemas.microsoft.com/office/word/2010/wordprocessingShape" mc:Ignorable="w14 w15 wp14">
   <w:p>
     <w:pPr>
       <w:pStyle w:val="Footer"/>
@@ -2549,7 +2561,7 @@
 </file>
 
 <file path=word/footer3.xml><?xml version="1.0" encoding="utf-8"?>
-<w:ftr xmlns:wpc="http://schemas.microsoft.com/office/word/2010/wordprocessingCanvas" xmlns:mc="http://schemas.openxmlformats.org/markup-compatibility/2006" xmlns:o="urn:schemas-microsoft-com:office:office" xmlns:r="http://schemas.openxmlformats.org/officeDocument/2006/relationships" xmlns:m="http://schemas.openxmlformats.org/officeDocument/2006/math" xmlns:v="urn:schemas-microsoft-com:vml" xmlns:wp14="http://schemas.microsoft.com/office/word/2010/wordprocessingDrawing" xmlns:wp="http://schemas.openxmlformats.org/drawingml/2006/wordprocessingDrawing" xmlns:w10="urn:schemas-microsoft-com:office:word" xmlns:w="http://schemas.openxmlformats.org/wordprocessingml/2006/main" xmlns:w14="http://schemas.microsoft.com/office/word/2010/wordml" xmlns:wpg="http://schemas.microsoft.com/office/word/2010/wordprocessingGroup" xmlns:wpi="http://schemas.microsoft.com/office/word/2010/wordprocessingInk" xmlns:wne="http://schemas.microsoft.com/office/word/2006/wordml" xmlns:wps="http://schemas.microsoft.com/office/word/2010/wordprocessingShape" mc:Ignorable="w14 wp14">
+<w:ftr xmlns:wpc="http://schemas.microsoft.com/office/word/2010/wordprocessingCanvas" xmlns:mo="http://schemas.microsoft.com/office/mac/office/2008/main" xmlns:mc="http://schemas.openxmlformats.org/markup-compatibility/2006" xmlns:mv="urn:schemas-microsoft-com:mac:vml" xmlns:o="urn:schemas-microsoft-com:office:office" xmlns:r="http://schemas.openxmlformats.org/officeDocument/2006/relationships" xmlns:m="http://schemas.openxmlformats.org/officeDocument/2006/math" xmlns:v="urn:schemas-microsoft-com:vml" xmlns:wp14="http://schemas.microsoft.com/office/word/2010/wordprocessingDrawing" xmlns:wp="http://schemas.openxmlformats.org/drawingml/2006/wordprocessingDrawing" xmlns:w10="urn:schemas-microsoft-com:office:word" xmlns:w="http://schemas.openxmlformats.org/wordprocessingml/2006/main" xmlns:w14="http://schemas.microsoft.com/office/word/2010/wordml" xmlns:w15="http://schemas.microsoft.com/office/word/2012/wordml" xmlns:wpg="http://schemas.microsoft.com/office/word/2010/wordprocessingGroup" xmlns:wpi="http://schemas.microsoft.com/office/word/2010/wordprocessingInk" xmlns:wne="http://schemas.microsoft.com/office/word/2006/wordml" xmlns:wps="http://schemas.microsoft.com/office/word/2010/wordprocessingShape" mc:Ignorable="w14 w15 wp14">
   <w:p>
     <w:pPr>
       <w:pStyle w:val="Footer"/>
@@ -2559,7 +2571,7 @@
 </file>
 
 <file path=word/footnotes.xml><?xml version="1.0" encoding="utf-8"?>
-<w:footnotes xmlns:wpc="http://schemas.microsoft.com/office/word/2010/wordprocessingCanvas" xmlns:mc="http://schemas.openxmlformats.org/markup-compatibility/2006" xmlns:o="urn:schemas-microsoft-com:office:office" xmlns:r="http://schemas.openxmlformats.org/officeDocument/2006/relationships" xmlns:m="http://schemas.openxmlformats.org/officeDocument/2006/math" xmlns:v="urn:schemas-microsoft-com:vml" xmlns:wp14="http://schemas.microsoft.com/office/word/2010/wordprocessingDrawing" xmlns:wp="http://schemas.openxmlformats.org/drawingml/2006/wordprocessingDrawing" xmlns:w10="urn:schemas-microsoft-com:office:word" xmlns:w="http://schemas.openxmlformats.org/wordprocessingml/2006/main" xmlns:w14="http://schemas.microsoft.com/office/word/2010/wordml" xmlns:wpg="http://schemas.microsoft.com/office/word/2010/wordprocessingGroup" xmlns:wpi="http://schemas.microsoft.com/office/word/2010/wordprocessingInk" xmlns:wne="http://schemas.microsoft.com/office/word/2006/wordml" xmlns:wps="http://schemas.microsoft.com/office/word/2010/wordprocessingShape" mc:Ignorable="w14 wp14">
+<w:footnotes xmlns:wpc="http://schemas.microsoft.com/office/word/2010/wordprocessingCanvas" xmlns:mo="http://schemas.microsoft.com/office/mac/office/2008/main" xmlns:mc="http://schemas.openxmlformats.org/markup-compatibility/2006" xmlns:mv="urn:schemas-microsoft-com:mac:vml" xmlns:o="urn:schemas-microsoft-com:office:office" xmlns:r="http://schemas.openxmlformats.org/officeDocument/2006/relationships" xmlns:m="http://schemas.openxmlformats.org/officeDocument/2006/math" xmlns:v="urn:schemas-microsoft-com:vml" xmlns:wp14="http://schemas.microsoft.com/office/word/2010/wordprocessingDrawing" xmlns:wp="http://schemas.openxmlformats.org/drawingml/2006/wordprocessingDrawing" xmlns:w10="urn:schemas-microsoft-com:office:word" xmlns:w="http://schemas.openxmlformats.org/wordprocessingml/2006/main" xmlns:w14="http://schemas.microsoft.com/office/word/2010/wordml" xmlns:w15="http://schemas.microsoft.com/office/word/2012/wordml" xmlns:wpg="http://schemas.microsoft.com/office/word/2010/wordprocessingGroup" xmlns:wpi="http://schemas.microsoft.com/office/word/2010/wordprocessingInk" xmlns:wne="http://schemas.microsoft.com/office/word/2006/wordml" xmlns:wps="http://schemas.microsoft.com/office/word/2010/wordprocessingShape" mc:Ignorable="w14 w15 wp14">
   <w:footnote w:type="separator" w:id="-1">
     <w:p>
       <w:pPr>
@@ -2584,7 +2596,7 @@
 </file>
 
 <file path=word/header1.xml><?xml version="1.0" encoding="utf-8"?>
-<w:hdr xmlns:wpc="http://schemas.microsoft.com/office/word/2010/wordprocessingCanvas" xmlns:mc="http://schemas.openxmlformats.org/markup-compatibility/2006" xmlns:o="urn:schemas-microsoft-com:office:office" xmlns:r="http://schemas.openxmlformats.org/officeDocument/2006/relationships" xmlns:m="http://schemas.openxmlformats.org/officeDocument/2006/math" xmlns:v="urn:schemas-microsoft-com:vml" xmlns:wp14="http://schemas.microsoft.com/office/word/2010/wordprocessingDrawing" xmlns:wp="http://schemas.openxmlformats.org/drawingml/2006/wordprocessingDrawing" xmlns:w10="urn:schemas-microsoft-com:office:word" xmlns:w="http://schemas.openxmlformats.org/wordprocessingml/2006/main" xmlns:w14="http://schemas.microsoft.com/office/word/2010/wordml" xmlns:wpg="http://schemas.microsoft.com/office/word/2010/wordprocessingGroup" xmlns:wpi="http://schemas.microsoft.com/office/word/2010/wordprocessingInk" xmlns:wne="http://schemas.microsoft.com/office/word/2006/wordml" xmlns:wps="http://schemas.microsoft.com/office/word/2010/wordprocessingShape" mc:Ignorable="w14 wp14">
+<w:hdr xmlns:wpc="http://schemas.microsoft.com/office/word/2010/wordprocessingCanvas" xmlns:mo="http://schemas.microsoft.com/office/mac/office/2008/main" xmlns:mc="http://schemas.openxmlformats.org/markup-compatibility/2006" xmlns:mv="urn:schemas-microsoft-com:mac:vml" xmlns:o="urn:schemas-microsoft-com:office:office" xmlns:r="http://schemas.openxmlformats.org/officeDocument/2006/relationships" xmlns:m="http://schemas.openxmlformats.org/officeDocument/2006/math" xmlns:v="urn:schemas-microsoft-com:vml" xmlns:wp14="http://schemas.microsoft.com/office/word/2010/wordprocessingDrawing" xmlns:wp="http://schemas.openxmlformats.org/drawingml/2006/wordprocessingDrawing" xmlns:w10="urn:schemas-microsoft-com:office:word" xmlns:w="http://schemas.openxmlformats.org/wordprocessingml/2006/main" xmlns:w14="http://schemas.microsoft.com/office/word/2010/wordml" xmlns:w15="http://schemas.microsoft.com/office/word/2012/wordml" xmlns:wpg="http://schemas.microsoft.com/office/word/2010/wordprocessingGroup" xmlns:wpi="http://schemas.microsoft.com/office/word/2010/wordprocessingInk" xmlns:wne="http://schemas.microsoft.com/office/word/2006/wordml" xmlns:wps="http://schemas.microsoft.com/office/word/2010/wordprocessingShape" mc:Ignorable="w14 w15 wp14">
   <w:p>
     <w:pPr>
       <w:pStyle w:val="Header"/>
@@ -2594,7 +2606,7 @@
 </file>
 
 <file path=word/header2.xml><?xml version="1.0" encoding="utf-8"?>
-<w:hdr xmlns:wpc="http://schemas.microsoft.com/office/word/2010/wordprocessingCanvas" xmlns:mc="http://schemas.openxmlformats.org/markup-compatibility/2006" xmlns:o="urn:schemas-microsoft-com:office:office" xmlns:r="http://schemas.openxmlformats.org/officeDocument/2006/relationships" xmlns:m="http://schemas.openxmlformats.org/officeDocument/2006/math" xmlns:v="urn:schemas-microsoft-com:vml" xmlns:wp14="http://schemas.microsoft.com/office/word/2010/wordprocessingDrawing" xmlns:wp="http://schemas.openxmlformats.org/drawingml/2006/wordprocessingDrawing" xmlns:w10="urn:schemas-microsoft-com:office:word" xmlns:w="http://schemas.openxmlformats.org/wordprocessingml/2006/main" xmlns:w14="http://schemas.microsoft.com/office/word/2010/wordml" xmlns:wpg="http://schemas.microsoft.com/office/word/2010/wordprocessingGroup" xmlns:wpi="http://schemas.microsoft.com/office/word/2010/wordprocessingInk" xmlns:wne="http://schemas.microsoft.com/office/word/2006/wordml" xmlns:wps="http://schemas.microsoft.com/office/word/2010/wordprocessingShape" mc:Ignorable="w14 wp14">
+<w:hdr xmlns:wpc="http://schemas.microsoft.com/office/word/2010/wordprocessingCanvas" xmlns:mo="http://schemas.microsoft.com/office/mac/office/2008/main" xmlns:mc="http://schemas.openxmlformats.org/markup-compatibility/2006" xmlns:mv="urn:schemas-microsoft-com:mac:vml" xmlns:o="urn:schemas-microsoft-com:office:office" xmlns:r="http://schemas.openxmlformats.org/officeDocument/2006/relationships" xmlns:m="http://schemas.openxmlformats.org/officeDocument/2006/math" xmlns:v="urn:schemas-microsoft-com:vml" xmlns:wp14="http://schemas.microsoft.com/office/word/2010/wordprocessingDrawing" xmlns:wp="http://schemas.openxmlformats.org/drawingml/2006/wordprocessingDrawing" xmlns:w10="urn:schemas-microsoft-com:office:word" xmlns:w="http://schemas.openxmlformats.org/wordprocessingml/2006/main" xmlns:w14="http://schemas.microsoft.com/office/word/2010/wordml" xmlns:w15="http://schemas.microsoft.com/office/word/2012/wordml" xmlns:wpg="http://schemas.microsoft.com/office/word/2010/wordprocessingGroup" xmlns:wpi="http://schemas.microsoft.com/office/word/2010/wordprocessingInk" xmlns:wne="http://schemas.microsoft.com/office/word/2006/wordml" xmlns:wps="http://schemas.microsoft.com/office/word/2010/wordprocessingShape" mc:Ignorable="w14 w15 wp14">
   <w:p>
     <w:pPr>
       <w:pStyle w:val="Header"/>
@@ -2604,7 +2616,7 @@
 </file>
 
 <file path=word/header3.xml><?xml version="1.0" encoding="utf-8"?>
-<w:hdr xmlns:wpc="http://schemas.microsoft.com/office/word/2010/wordprocessingCanvas" xmlns:mc="http://schemas.openxmlformats.org/markup-compatibility/2006" xmlns:o="urn:schemas-microsoft-com:office:office" xmlns:r="http://schemas.openxmlformats.org/officeDocument/2006/relationships" xmlns:m="http://schemas.openxmlformats.org/officeDocument/2006/math" xmlns:v="urn:schemas-microsoft-com:vml" xmlns:wp14="http://schemas.microsoft.com/office/word/2010/wordprocessingDrawing" xmlns:wp="http://schemas.openxmlformats.org/drawingml/2006/wordprocessingDrawing" xmlns:w10="urn:schemas-microsoft-com:office:word" xmlns:w="http://schemas.openxmlformats.org/wordprocessingml/2006/main" xmlns:w14="http://schemas.microsoft.com/office/word/2010/wordml" xmlns:wpg="http://schemas.microsoft.com/office/word/2010/wordprocessingGroup" xmlns:wpi="http://schemas.microsoft.com/office/word/2010/wordprocessingInk" xmlns:wne="http://schemas.microsoft.com/office/word/2006/wordml" xmlns:wps="http://schemas.microsoft.com/office/word/2010/wordprocessingShape" mc:Ignorable="w14 wp14">
+<w:hdr xmlns:wpc="http://schemas.microsoft.com/office/word/2010/wordprocessingCanvas" xmlns:mo="http://schemas.microsoft.com/office/mac/office/2008/main" xmlns:mc="http://schemas.openxmlformats.org/markup-compatibility/2006" xmlns:mv="urn:schemas-microsoft-com:mac:vml" xmlns:o="urn:schemas-microsoft-com:office:office" xmlns:r="http://schemas.openxmlformats.org/officeDocument/2006/relationships" xmlns:m="http://schemas.openxmlformats.org/officeDocument/2006/math" xmlns:v="urn:schemas-microsoft-com:vml" xmlns:wp14="http://schemas.microsoft.com/office/word/2010/wordprocessingDrawing" xmlns:wp="http://schemas.openxmlformats.org/drawingml/2006/wordprocessingDrawing" xmlns:w10="urn:schemas-microsoft-com:office:word" xmlns:w="http://schemas.openxmlformats.org/wordprocessingml/2006/main" xmlns:w14="http://schemas.microsoft.com/office/word/2010/wordml" xmlns:w15="http://schemas.microsoft.com/office/word/2012/wordml" xmlns:wpg="http://schemas.microsoft.com/office/word/2010/wordprocessingGroup" xmlns:wpi="http://schemas.microsoft.com/office/word/2010/wordprocessingInk" xmlns:wne="http://schemas.microsoft.com/office/word/2006/wordml" xmlns:wps="http://schemas.microsoft.com/office/word/2010/wordprocessingShape" mc:Ignorable="w14 w15 wp14">
   <w:p>
     <w:pPr>
       <w:pStyle w:val="Header"/>
@@ -2614,7 +2626,7 @@
 </file>
 
 <file path=word/numbering.xml><?xml version="1.0" encoding="utf-8"?>
-<w:numbering xmlns:wpc="http://schemas.microsoft.com/office/word/2010/wordprocessingCanvas" xmlns:mc="http://schemas.openxmlformats.org/markup-compatibility/2006" xmlns:o="urn:schemas-microsoft-com:office:office" xmlns:r="http://schemas.openxmlformats.org/officeDocument/2006/relationships" xmlns:m="http://schemas.openxmlformats.org/officeDocument/2006/math" xmlns:v="urn:schemas-microsoft-com:vml" xmlns:wp14="http://schemas.microsoft.com/office/word/2010/wordprocessingDrawing" xmlns:wp="http://schemas.openxmlformats.org/drawingml/2006/wordprocessingDrawing" xmlns:w10="urn:schemas-microsoft-com:office:word" xmlns:w="http://schemas.openxmlformats.org/wordprocessingml/2006/main" xmlns:w14="http://schemas.microsoft.com/office/word/2010/wordml" xmlns:wpg="http://schemas.microsoft.com/office/word/2010/wordprocessingGroup" xmlns:wpi="http://schemas.microsoft.com/office/word/2010/wordprocessingInk" xmlns:wne="http://schemas.microsoft.com/office/word/2006/wordml" xmlns:wps="http://schemas.microsoft.com/office/word/2010/wordprocessingShape" mc:Ignorable="w14 wp14">
+<w:numbering xmlns:wpc="http://schemas.microsoft.com/office/word/2010/wordprocessingCanvas" xmlns:mo="http://schemas.microsoft.com/office/mac/office/2008/main" xmlns:mc="http://schemas.openxmlformats.org/markup-compatibility/2006" xmlns:mv="urn:schemas-microsoft-com:mac:vml" xmlns:o="urn:schemas-microsoft-com:office:office" xmlns:r="http://schemas.openxmlformats.org/officeDocument/2006/relationships" xmlns:m="http://schemas.openxmlformats.org/officeDocument/2006/math" xmlns:v="urn:schemas-microsoft-com:vml" xmlns:wp14="http://schemas.microsoft.com/office/word/2010/wordprocessingDrawing" xmlns:wp="http://schemas.openxmlformats.org/drawingml/2006/wordprocessingDrawing" xmlns:w10="urn:schemas-microsoft-com:office:word" xmlns:w="http://schemas.openxmlformats.org/wordprocessingml/2006/main" xmlns:w14="http://schemas.microsoft.com/office/word/2010/wordml" xmlns:w15="http://schemas.microsoft.com/office/word/2012/wordml" xmlns:wpg="http://schemas.microsoft.com/office/word/2010/wordprocessingGroup" xmlns:wpi="http://schemas.microsoft.com/office/word/2010/wordprocessingInk" xmlns:wne="http://schemas.microsoft.com/office/word/2006/wordml" xmlns:wps="http://schemas.microsoft.com/office/word/2010/wordprocessingShape" mc:Ignorable="w14 w15 wp14">
   <w:abstractNum w:abstractNumId="0">
     <w:nsid w:val="52380699"/>
     <w:multiLevelType w:val="multilevel"/>
@@ -2771,7 +2783,7 @@
 </file>
 
 <file path=word/styles.xml><?xml version="1.0" encoding="utf-8"?>
-<w:styles xmlns:mc="http://schemas.openxmlformats.org/markup-compatibility/2006" xmlns:r="http://schemas.openxmlformats.org/officeDocument/2006/relationships" xmlns:w="http://schemas.openxmlformats.org/wordprocessingml/2006/main" xmlns:w14="http://schemas.microsoft.com/office/word/2010/wordml" mc:Ignorable="w14">
+<w:styles xmlns:mc="http://schemas.openxmlformats.org/markup-compatibility/2006" xmlns:r="http://schemas.openxmlformats.org/officeDocument/2006/relationships" xmlns:w="http://schemas.openxmlformats.org/wordprocessingml/2006/main" xmlns:w14="http://schemas.microsoft.com/office/word/2010/wordml" xmlns:w15="http://schemas.microsoft.com/office/word/2012/wordml" mc:Ignorable="w14 w15">
   <w:docDefaults>
     <w:rPrDefault>
       <w:rPr>
@@ -2787,563 +2799,389 @@
       </w:pPr>
     </w:pPrDefault>
   </w:docDefaults>
-  <w:latentStyles w:defLockedState="0" w:defUIPriority="99" w:defSemiHidden="1" w:defUnhideWhenUsed="1" w:defQFormat="0" w:count="267">
-    <w:lsdException w:name="Normal" w:semiHidden="0" w:uiPriority="0" w:unhideWhenUsed="0" w:qFormat="1"/>
-    <w:lsdException w:name="heading 1" w:semiHidden="0" w:uiPriority="9" w:unhideWhenUsed="0" w:qFormat="1"/>
-    <w:lsdException w:name="heading 2" w:uiPriority="9" w:qFormat="1"/>
-    <w:lsdException w:name="heading 3" w:uiPriority="9" w:qFormat="1"/>
-    <w:lsdException w:name="heading 4" w:uiPriority="9" w:qFormat="1"/>
-    <w:lsdException w:name="heading 5" w:uiPriority="9" w:qFormat="1"/>
-    <w:lsdException w:name="heading 6" w:uiPriority="9" w:qFormat="1"/>
-    <w:lsdException w:name="heading 7" w:uiPriority="9" w:qFormat="1"/>
-    <w:lsdException w:name="heading 8" w:uiPriority="9" w:qFormat="1"/>
-    <w:lsdException w:name="heading 9" w:uiPriority="9" w:qFormat="1"/>
-    <w:lsdException w:name="toc 1" w:uiPriority="39"/>
-    <w:lsdException w:name="toc 2" w:uiPriority="39"/>
-    <w:lsdException w:name="toc 3" w:uiPriority="39"/>
-    <w:lsdException w:name="toc 4" w:uiPriority="39"/>
-    <w:lsdException w:name="toc 5" w:uiPriority="39"/>
-    <w:lsdException w:name="toc 6" w:uiPriority="39"/>
-    <w:lsdException w:name="toc 7" w:uiPriority="39"/>
-    <w:lsdException w:name="toc 8" w:uiPriority="39"/>
-    <w:lsdException w:name="toc 9" w:uiPriority="39"/>
-    <w:lsdException w:name="caption" w:uiPriority="35" w:qFormat="1"/>
-    <w:lsdException w:name="Title" w:semiHidden="0" w:uiPriority="10" w:unhideWhenUsed="0" w:qFormat="1"/>
-    <w:lsdException w:name="Default Paragraph Font" w:uiPriority="1"/>
-    <w:lsdException w:name="Subtitle" w:semiHidden="0" w:uiPriority="11" w:unhideWhenUsed="0" w:qFormat="1"/>
-    <w:lsdException w:name="Strong" w:semiHidden="0" w:uiPriority="22" w:unhideWhenUsed="0" w:qFormat="1"/>
-    <w:lsdException w:name="Emphasis" w:semiHidden="0" w:uiPriority="20" w:unhideWhenUsed="0" w:qFormat="1"/>
-    <w:lsdException w:name="Table Grid" w:semiHidden="0" w:uiPriority="59" w:unhideWhenUsed="0"/>
-    <w:lsdException w:name="Placeholder Text" w:unhideWhenUsed="0"/>
-    <w:lsdException w:name="No Spacing" w:semiHidden="0" w:uiPriority="1" w:unhideWhenUsed="0" w:qFormat="1"/>
-    <w:lsdException w:name="Light Shading" w:semiHidden="0" w:uiPriority="60" w:unhideWhenUsed="0"/>
-    <w:lsdException w:name="Light List" w:semiHidden="0" w:uiPriority="61" w:unhideWhenUsed="0"/>
-    <w:lsdException w:name="Light Grid" w:semiHidden="0" w:uiPriority="62" w:unhideWhenUsed="0"/>
-    <w:lsdException w:name="Medium Shading 1" w:semiHidden="0" w:uiPriority="63" w:unhideWhenUsed="0"/>
-    <w:lsdException w:name="Medium Shading 2" w:semiHidden="0" w:uiPriority="64" w:unhideWhenUsed="0"/>
-    <w:lsdException w:name="Medium List 1" w:semiHidden="0" w:uiPriority="65" w:unhideWhenUsed="0"/>
-    <w:lsdException w:name="Medium List 2" w:semiHidden="0" w:uiPriority="66" w:unhideWhenUsed="0"/>
-    <w:lsdException w:name="Medium Grid 1" w:semiHidden="0" w:uiPriority="67" w:unhideWhenUsed="0"/>
-    <w:lsdException w:name="Medium Grid 2" w:semiHidden="0" w:uiPriority="68" w:unhideWhenUsed="0"/>
-    <w:lsdException w:name="Medium Grid 3" w:semiHidden="0" w:uiPriority="69" w:unhideWhenUsed="0"/>
-    <w:lsdException w:name="Dark List" w:semiHidden="0" w:uiPriority="70" w:unhideWhenUsed="0"/>
-    <w:lsdException w:name="Colorful Shading" w:semiHidden="0" w:uiPriority="71" w:unhideWhenUsed="0"/>
-    <w:lsdException w:name="Colorful List" w:semiHidden="0" w:uiPriority="72" w:unhideWhenUsed="0"/>
-    <w:lsdException w:name="Colorful Grid" w:semiHidden="0" w:uiPriority="73" w:unhideWhenUsed="0"/>
-    <w:lsdException w:name="Light Shading Accent 1" w:semiHidden="0" w:uiPriority="60" w:unhideWhenUsed="0"/>
-    <w:lsdException w:name="Light List Accent 1" w:semiHidden="0" w:uiPriority="61" w:unhideWhenUsed="0"/>
-    <w:lsdException w:name="Light Grid Accent 1" w:semiHidden="0" w:uiPriority="62" w:unhideWhenUsed="0"/>
-    <w:lsdException w:name="Medium Shading 1 Accent 1" w:semiHidden="0" w:uiPriority="63" w:unhideWhenUsed="0"/>
-    <w:lsdException w:name="Medium Shading 2 Accent 1" w:semiHidden="0" w:uiPriority="64" w:unhideWhenUsed="0"/>
-    <w:lsdException w:name="Medium List 1 Accent 1" w:semiHidden="0" w:uiPriority="65" w:unhideWhenUsed="0"/>
-    <w:lsdException w:name="Revision" w:unhideWhenUsed="0"/>
-    <w:lsdException w:name="List Paragraph" w:semiHidden="0" w:uiPriority="34" w:unhideWhenUsed="0" w:qFormat="1"/>
-    <w:lsdException w:name="Quote" w:semiHidden="0" w:uiPriority="29" w:unhideWhenUsed="0" w:qFormat="1"/>
-    <w:lsdException w:name="Intense Quote" w:semiHidden="0" w:uiPriority="30" w:unhideWhenUsed="0" w:qFormat="1"/>
-    <w:lsdException w:name="Medium List 2 Accent 1" w:semiHidden="0" w:uiPriority="66" w:unhideWhenUsed="0"/>
-    <w:lsdException w:name="Medium Grid 1 Accent 1" w:semiHidden="0" w:uiPriority="67" w:unhideWhenUsed="0"/>
-    <w:lsdException w:name="Medium Grid 2 Accent 1" w:semiHidden="0" w:uiPriority="68" w:unhideWhenUsed="0"/>
-    <w:lsdException w:name="Medium Grid 3 Accent 1" w:semiHidden="0" w:uiPriority="69" w:unhideWhenUsed="0"/>
-    <w:lsdException w:name="Dark List Accent 1" w:semiHidden="0" w:uiPriority="70" w:unhideWhenUsed="0"/>
-    <w:lsdException w:name="Colorful Shading Accent 1" w:semiHidden="0" w:uiPriority="71" w:unhideWhenUsed="0"/>
-    <w:lsdException w:name="Colorful List Accent 1" w:semiHidden="0" w:uiPriority="72" w:unhideWhenUsed="0"/>
-    <w:lsdException w:name="Colorful Grid Accent 1" w:semiHidden="0" w:uiPriority="73" w:unhideWhenUsed="0"/>
-    <w:lsdException w:name="Light Shading Accent 2" w:semiHidden="0" w:uiPriority="60" w:unhideWhenUsed="0"/>
-    <w:lsdException w:name="Light List Accent 2" w:semiHidden="0" w:uiPriority="61" w:unhideWhenUsed="0"/>
-    <w:lsdException w:name="Light Grid Accent 2" w:semiHidden="0" w:uiPriority="62" w:unhideWhenUsed="0"/>
-    <w:lsdException w:name="Medium Shading 1 Accent 2" w:semiHidden="0" w:uiPriority="63" w:unhideWhenUsed="0"/>
-    <w:lsdException w:name="Medium Shading 2 Accent 2" w:semiHidden="0" w:uiPriority="64" w:unhideWhenUsed="0"/>
-    <w:lsdException w:name="Medium List 1 Accent 2" w:semiHidden="0" w:uiPriority="65" w:unhideWhenUsed="0"/>
-    <w:lsdException w:name="Medium List 2 Accent 2" w:semiHidden="0" w:uiPriority="66" w:unhideWhenUsed="0"/>
-    <w:lsdException w:name="Medium Grid 1 Accent 2" w:semiHidden="0" w:uiPriority="67" w:unhideWhenUsed="0"/>
-    <w:lsdException w:name="Medium Grid 2 Accent 2" w:semiHidden="0" w:uiPriority="68" w:unhideWhenUsed="0"/>
-    <w:lsdException w:name="Medium Grid 3 Accent 2" w:semiHidden="0" w:uiPriority="69" w:unhideWhenUsed="0"/>
-    <w:lsdException w:name="Dark List Accent 2" w:semiHidden="0" w:uiPriority="70" w:unhideWhenUsed="0"/>
-    <w:lsdException w:name="Colorful Shading Accent 2" w:semiHidden="0" w:uiPriority="71" w:unhideWhenUsed="0"/>
-    <w:lsdException w:name="Colorful List Accent 2" w:semiHidden="0" w:uiPriority="72" w:unhideWhenUsed="0"/>
-    <w:lsdException w:name="Colorful Grid Accent 2" w:semiHidden="0" w:uiPriority="73" w:unhideWhenUsed="0"/>
-    <w:lsdException w:name="Light Shading Accent 3" w:semiHidden="0" w:uiPriority="60" w:unhideWhenUsed="0"/>
-    <w:lsdException w:name="Light List Accent 3" w:semiHidden="0" w:uiPriority="61" w:unhideWhenUsed="0"/>
-    <w:lsdException w:name="Light Grid Accent 3" w:semiHidden="0" w:uiPriority="62" w:unhideWhenUsed="0"/>
-    <w:lsdException w:name="Medium Shading 1 Accent 3" w:semiHidden="0" w:uiPriority="63" w:unhideWhenUsed="0"/>
-    <w:lsdException w:name="Medium Shading 2 Accent 3" w:semiHidden="0" w:uiPriority="64" w:unhideWhenUsed="0"/>
-    <w:lsdException w:name="Medium List 1 Accent 3" w:semiHidden="0" w:uiPriority="65" w:unhideWhenUsed="0"/>
-    <w:lsdException w:name="Medium List 2 Accent 3" w:semiHidden="0" w:uiPriority="66" w:unhideWhenUsed="0"/>
-    <w:lsdException w:name="Medium Grid 1 Accent 3" w:semiHidden="0" w:uiPriority="67" w:unhideWhenUsed="0"/>
-    <w:lsdException w:name="Medium Grid 2 Accent 3" w:semiHidden="0" w:uiPriority="68" w:unhideWhenUsed="0"/>
-    <w:lsdException w:name="Medium Grid 3 Accent 3" w:semiHidden="0" w:uiPriority="69" w:unhideWhenUsed="0"/>
-    <w:lsdException w:name="Dark List Accent 3" w:semiHidden="0" w:uiPriority="70" w:unhideWhenUsed="0"/>
-    <w:lsdException w:name="Colorful Shading Accent 3" w:semiHidden="0" w:uiPriority="71" w:unhideWhenUsed="0"/>
-    <w:lsdException w:name="Colorful List Accent 3" w:semiHidden="0" w:uiPriority="72" w:unhideWhenUsed="0"/>
-    <w:lsdException w:name="Colorful Grid Accent 3" w:semiHidden="0" w:uiPriority="73" w:unhideWhenUsed="0"/>
-    <w:lsdException w:name="Light Shading Accent 4" w:semiHidden="0" w:uiPriority="60" w:unhideWhenUsed="0"/>
-    <w:lsdException w:name="Light List Accent 4" w:semiHidden="0" w:uiPriority="61" w:unhideWhenUsed="0"/>
-    <w:lsdException w:name="Light Grid Accent 4" w:semiHidden="0" w:uiPriority="62" w:unhideWhenUsed="0"/>
-    <w:lsdException w:name="Medium Shading 1 Accent 4" w:semiHidden="0" w:uiPriority="63" w:unhideWhenUsed="0"/>
-    <w:lsdException w:name="Medium Shading 2 Accent 4" w:semiHidden="0" w:uiPriority="64" w:unhideWhenUsed="0"/>
-    <w:lsdException w:name="Medium List 1 Accent 4" w:semiHidden="0" w:uiPriority="65" w:unhideWhenUsed="0"/>
-    <w:lsdException w:name="Medium List 2 Accent 4" w:semiHidden="0" w:uiPriority="66" w:unhideWhenUsed="0"/>
-    <w:lsdException w:name="Medium Grid 1 Accent 4" w:semiHidden="0" w:uiPriority="67" w:unhideWhenUsed="0"/>
-    <w:lsdException w:name="Medium Grid 2 Accent 4" w:semiHidden="0" w:uiPriority="68" w:unhideWhenUsed="0"/>
-    <w:lsdException w:name="Medium Grid 3 Accent 4" w:semiHidden="0" w:uiPriority="69" w:unhideWhenUsed="0"/>
-    <w:lsdException w:name="Dark List Accent 4" w:semiHidden="0" w:uiPriority="70" w:unhideWhenUsed="0"/>
-    <w:lsdException w:name="Colorful Shading Accent 4" w:semiHidden="0" w:uiPriority="71" w:unhideWhenUsed="0"/>
-    <w:lsdException w:name="Colorful List Accent 4" w:semiHidden="0" w:uiPriority="72" w:unhideWhenUsed="0"/>
-    <w:lsdException w:name="Colorful Grid Accent 4" w:semiHidden="0" w:uiPriority="73" w:unhideWhenUsed="0"/>
-    <w:lsdException w:name="Light Shading Accent 5" w:semiHidden="0" w:uiPriority="60" w:unhideWhenUsed="0"/>
-    <w:lsdException w:name="Light List Accent 5" w:semiHidden="0" w:uiPriority="61" w:unhideWhenUsed="0"/>
-    <w:lsdException w:name="Light Grid Accent 5" w:semiHidden="0" w:uiPriority="62" w:unhideWhenUsed="0"/>
-    <w:lsdException w:name="Medium Shading 1 Accent 5" w:semiHidden="0" w:uiPriority="63" w:unhideWhenUsed="0"/>
-    <w:lsdException w:name="Medium Shading 2 Accent 5" w:semiHidden="0" w:uiPriority="64" w:unhideWhenUsed="0"/>
-    <w:lsdException w:name="Medium List 1 Accent 5" w:semiHidden="0" w:uiPriority="65" w:unhideWhenUsed="0"/>
-    <w:lsdException w:name="Medium List 2 Accent 5" w:semiHidden="0" w:uiPriority="66" w:unhideWhenUsed="0"/>
-    <w:lsdException w:name="Medium Grid 1 Accent 5" w:semiHidden="0" w:uiPriority="67" w:unhideWhenUsed="0"/>
-    <w:lsdException w:name="Medium Grid 2 Accent 5" w:semiHidden="0" w:uiPriority="68" w:unhideWhenUsed="0"/>
-    <w:lsdException w:name="Medium Grid 3 Accent 5" w:semiHidden="0" w:uiPriority="69" w:unhideWhenUsed="0"/>
-    <w:lsdException w:name="Dark List Accent 5" w:semiHidden="0" w:uiPriority="70" w:unhideWhenUsed="0"/>
-    <w:lsdException w:name="Colorful Shading Accent 5" w:semiHidden="0" w:uiPriority="71" w:unhideWhenUsed="0"/>
-    <w:lsdException w:name="Colorful List Accent 5" w:semiHidden="0" w:uiPriority="72" w:unhideWhenUsed="0"/>
-    <w:lsdException w:name="Colorful Grid Accent 5" w:semiHidden="0" w:uiPriority="73" w:unhideWhenUsed="0"/>
-    <w:lsdException w:name="Light Shading Accent 6" w:semiHidden="0" w:uiPriority="60" w:unhideWhenUsed="0"/>
-    <w:lsdException w:name="Light List Accent 6" w:semiHidden="0" w:uiPriority="61" w:unhideWhenUsed="0"/>
-    <w:lsdException w:name="Light Grid Accent 6" w:semiHidden="0" w:uiPriority="62" w:unhideWhenUsed="0"/>
-    <w:lsdException w:name="Medium Shading 1 Accent 6" w:semiHidden="0" w:uiPriority="63" w:unhideWhenUsed="0"/>
-    <w:lsdException w:name="Medium Shading 2 Accent 6" w:semiHidden="0" w:uiPriority="64" w:unhideWhenUsed="0"/>
-    <w:lsdException w:name="Medium List 1 Accent 6" w:semiHidden="0" w:uiPriority="65" w:unhideWhenUsed="0"/>
-    <w:lsdException w:name="Medium List 2 Accent 6" w:semiHidden="0" w:uiPriority="66" w:unhideWhenUsed="0"/>
-    <w:lsdException w:name="Medium Grid 1 Accent 6" w:semiHidden="0" w:uiPriority="67" w:unhideWhenUsed="0"/>
-    <w:lsdException w:name="Medium Grid 2 Accent 6" w:semiHidden="0" w:uiPriority="68" w:unhideWhenUsed="0"/>
-    <w:lsdException w:name="Medium Grid 3 Accent 6" w:semiHidden="0" w:uiPriority="69" w:unhideWhenUsed="0"/>
-    <w:lsdException w:name="Dark List Accent 6" w:semiHidden="0" w:uiPriority="70" w:unhideWhenUsed="0"/>
-    <w:lsdException w:name="Colorful Shading Accent 6" w:semiHidden="0" w:uiPriority="71" w:unhideWhenUsed="0"/>
-    <w:lsdException w:name="Colorful List Accent 6" w:semiHidden="0" w:uiPriority="72" w:unhideWhenUsed="0"/>
-    <w:lsdException w:name="Colorful Grid Accent 6" w:semiHidden="0" w:uiPriority="73" w:unhideWhenUsed="0"/>
-    <w:lsdException w:name="Subtle Emphasis" w:semiHidden="0" w:uiPriority="19" w:unhideWhenUsed="0" w:qFormat="1"/>
-    <w:lsdException w:name="Intense Emphasis" w:semiHidden="0" w:uiPriority="21" w:unhideWhenUsed="0" w:qFormat="1"/>
-    <w:lsdException w:name="Subtle Reference" w:semiHidden="0" w:uiPriority="31" w:unhideWhenUsed="0" w:qFormat="1"/>
-    <w:lsdException w:name="Intense Reference" w:semiHidden="0" w:uiPriority="32" w:unhideWhenUsed="0" w:qFormat="1"/>
-    <w:lsdException w:name="Book Title" w:semiHidden="0" w:uiPriority="33" w:unhideWhenUsed="0" w:qFormat="1"/>
-    <w:lsdException w:name="Bibliography" w:uiPriority="37"/>
-    <w:lsdException w:name="TOC Heading" w:uiPriority="39" w:qFormat="1"/>
-  </w:latentStyles>
-  <w:style w:type="paragraph" w:default="1" w:styleId="Normal">
-    <w:name w:val="Normal"/>
-    <w:qFormat/>
-  </w:style>
-  <w:style w:type="character" w:default="1" w:styleId="DefaultParagraphFont">
-    <w:name w:val="Default Paragraph Font"/>
-    <w:uiPriority w:val="1"/>
-    <w:semiHidden/>
-    <w:unhideWhenUsed/>
-  </w:style>
-  <w:style w:type="table" w:default="1" w:styleId="TableNormal">
-    <w:name w:val="Normal Table"/>
-    <w:uiPriority w:val="99"/>
-    <w:semiHidden/>
-    <w:unhideWhenUsed/>
-    <w:tblPr>
-      <w:tblInd w:w="0" w:type="dxa"/>
-      <w:tblCellMar>
-        <w:top w:w="0" w:type="dxa"/>
-        <w:left w:w="108" w:type="dxa"/>
-        <w:bottom w:w="0" w:type="dxa"/>
-        <w:right w:w="108" w:type="dxa"/>
-      </w:tblCellMar>
-    </w:tblPr>
-  </w:style>
-  <w:style w:type="numbering" w:default="1" w:styleId="NoList">
-    <w:name w:val="No List"/>
-    <w:uiPriority w:val="99"/>
-    <w:semiHidden/>
-    <w:unhideWhenUsed/>
-  </w:style>
-  <w:style w:type="paragraph" w:styleId="BalloonText">
-    <w:name w:val="Balloon Text"/>
-    <w:basedOn w:val="Normal"/>
-    <w:link w:val="BalloonTextChar"/>
-    <w:uiPriority w:val="99"/>
-    <w:semiHidden/>
-    <w:unhideWhenUsed/>
-    <w:rsid w:val="00F20ACB"/>
-    <w:pPr>
-      <w:spacing w:after="0" w:line="240" w:lineRule="auto"/>
-    </w:pPr>
-    <w:rPr>
-      <w:rFonts w:ascii="Tahoma" w:hAnsi="Tahoma" w:cs="Tahoma"/>
-      <w:sz w:val="16"/>
-      <w:szCs w:val="16"/>
-    </w:rPr>
-  </w:style>
-  <w:style w:type="character" w:customStyle="1" w:styleId="BalloonTextChar">
-    <w:name w:val="Balloon Text Char"/>
-    <w:basedOn w:val="DefaultParagraphFont"/>
-    <w:link w:val="BalloonText"/>
-    <w:uiPriority w:val="99"/>
-    <w:semiHidden/>
-    <w:rsid w:val="00F20ACB"/>
-    <w:rPr>
-      <w:rFonts w:ascii="Tahoma" w:hAnsi="Tahoma" w:cs="Tahoma"/>
-      <w:sz w:val="16"/>
-      <w:szCs w:val="16"/>
-    </w:rPr>
-  </w:style>
-  <w:style w:type="table" w:styleId="TableGrid">
-    <w:name w:val="Table Grid"/>
-    <w:basedOn w:val="TableNormal"/>
-    <w:uiPriority w:val="59"/>
-    <w:rsid w:val="00F20ACB"/>
-    <w:pPr>
-      <w:spacing w:after="0" w:line="240" w:lineRule="auto"/>
-    </w:pPr>
-    <w:tblPr>
-      <w:tblInd w:w="0" w:type="dxa"/>
-      <w:tblBorders>
-        <w:top w:val="single" w:sz="4" w:space="0" w:color="auto"/>
-        <w:left w:val="single" w:sz="4" w:space="0" w:color="auto"/>
-        <w:bottom w:val="single" w:sz="4" w:space="0" w:color="auto"/>
-        <w:right w:val="single" w:sz="4" w:space="0" w:color="auto"/>
-        <w:insideH w:val="single" w:sz="4" w:space="0" w:color="auto"/>
-        <w:insideV w:val="single" w:sz="4" w:space="0" w:color="auto"/>
-      </w:tblBorders>
-      <w:tblCellMar>
-        <w:top w:w="0" w:type="dxa"/>
-        <w:left w:w="108" w:type="dxa"/>
-        <w:bottom w:w="0" w:type="dxa"/>
-        <w:right w:w="108" w:type="dxa"/>
-      </w:tblCellMar>
-    </w:tblPr>
-  </w:style>
-  <w:style w:type="paragraph" w:styleId="NoSpacing">
-    <w:name w:val="No Spacing"/>
-    <w:uiPriority w:val="1"/>
-    <w:qFormat/>
-    <w:rsid w:val="005262B8"/>
-    <w:pPr>
-      <w:spacing w:after="0" w:line="240" w:lineRule="auto"/>
-    </w:pPr>
-  </w:style>
-  <w:style w:type="paragraph" w:styleId="FootnoteText">
-    <w:name w:val="footnote text"/>
-    <w:basedOn w:val="Normal"/>
-    <w:link w:val="FootnoteTextChar"/>
-    <w:uiPriority w:val="99"/>
-    <w:semiHidden/>
-    <w:unhideWhenUsed/>
-    <w:rsid w:val="00240550"/>
-    <w:pPr>
-      <w:spacing w:after="0" w:line="240" w:lineRule="auto"/>
-    </w:pPr>
-    <w:rPr>
-      <w:sz w:val="20"/>
-      <w:szCs w:val="20"/>
-    </w:rPr>
-  </w:style>
-  <w:style w:type="character" w:customStyle="1" w:styleId="FootnoteTextChar">
-    <w:name w:val="Footnote Text Char"/>
-    <w:basedOn w:val="DefaultParagraphFont"/>
-    <w:link w:val="FootnoteText"/>
-    <w:uiPriority w:val="99"/>
-    <w:semiHidden/>
-    <w:rsid w:val="00240550"/>
-    <w:rPr>
-      <w:sz w:val="20"/>
-      <w:szCs w:val="20"/>
-    </w:rPr>
-  </w:style>
-  <w:style w:type="character" w:styleId="FootnoteReference">
-    <w:name w:val="footnote reference"/>
-    <w:basedOn w:val="DefaultParagraphFont"/>
-    <w:uiPriority w:val="99"/>
-    <w:semiHidden/>
-    <w:unhideWhenUsed/>
-    <w:rsid w:val="00240550"/>
-    <w:rPr>
-      <w:vertAlign w:val="superscript"/>
-    </w:rPr>
-  </w:style>
-  <w:style w:type="paragraph" w:styleId="EndnoteText">
-    <w:name w:val="endnote text"/>
-    <w:basedOn w:val="Normal"/>
-    <w:link w:val="EndnoteTextChar"/>
-    <w:uiPriority w:val="99"/>
-    <w:semiHidden/>
-    <w:unhideWhenUsed/>
-    <w:rsid w:val="00240550"/>
-    <w:pPr>
-      <w:spacing w:after="0" w:line="240" w:lineRule="auto"/>
-    </w:pPr>
-    <w:rPr>
-      <w:sz w:val="20"/>
-      <w:szCs w:val="20"/>
-    </w:rPr>
-  </w:style>
-  <w:style w:type="character" w:customStyle="1" w:styleId="EndnoteTextChar">
-    <w:name w:val="Endnote Text Char"/>
-    <w:basedOn w:val="DefaultParagraphFont"/>
-    <w:link w:val="EndnoteText"/>
-    <w:uiPriority w:val="99"/>
-    <w:semiHidden/>
-    <w:rsid w:val="00240550"/>
-    <w:rPr>
-      <w:sz w:val="20"/>
-      <w:szCs w:val="20"/>
-    </w:rPr>
-  </w:style>
-  <w:style w:type="character" w:styleId="EndnoteReference">
-    <w:name w:val="endnote reference"/>
-    <w:basedOn w:val="DefaultParagraphFont"/>
-    <w:uiPriority w:val="99"/>
-    <w:semiHidden/>
-    <w:unhideWhenUsed/>
-    <w:rsid w:val="00240550"/>
-    <w:rPr>
-      <w:vertAlign w:val="superscript"/>
-    </w:rPr>
-  </w:style>
-  <w:style w:type="paragraph" w:styleId="Header">
-    <w:name w:val="header"/>
-    <w:basedOn w:val="Normal"/>
-    <w:link w:val="HeaderChar"/>
-    <w:uiPriority w:val="99"/>
-    <w:unhideWhenUsed/>
-    <w:rsid w:val="00240550"/>
-    <w:pPr>
-      <w:tabs>
-        <w:tab w:val="center" w:pos="4680"/>
-        <w:tab w:val="right" w:pos="9360"/>
-      </w:tabs>
-      <w:spacing w:after="0" w:line="240" w:lineRule="auto"/>
-    </w:pPr>
-  </w:style>
-  <w:style w:type="character" w:customStyle="1" w:styleId="HeaderChar">
-    <w:name w:val="Header Char"/>
-    <w:basedOn w:val="DefaultParagraphFont"/>
-    <w:link w:val="Header"/>
-    <w:uiPriority w:val="99"/>
-    <w:rsid w:val="00240550"/>
-  </w:style>
-  <w:style w:type="paragraph" w:styleId="Footer">
-    <w:name w:val="footer"/>
-    <w:basedOn w:val="Normal"/>
-    <w:link w:val="FooterChar"/>
-    <w:uiPriority w:val="99"/>
-    <w:unhideWhenUsed/>
-    <w:rsid w:val="00240550"/>
-    <w:pPr>
-      <w:tabs>
-        <w:tab w:val="center" w:pos="4680"/>
-        <w:tab w:val="right" w:pos="9360"/>
-      </w:tabs>
-      <w:spacing w:after="0" w:line="240" w:lineRule="auto"/>
-    </w:pPr>
-  </w:style>
-  <w:style w:type="character" w:customStyle="1" w:styleId="FooterChar">
-    <w:name w:val="Footer Char"/>
-    <w:basedOn w:val="DefaultParagraphFont"/>
-    <w:link w:val="Footer"/>
-    <w:uiPriority w:val="99"/>
-    <w:rsid w:val="00240550"/>
-  </w:style>
-  <w:style w:type="character" w:styleId="Hyperlink">
-    <w:name w:val="Hyperlink"/>
-    <w:basedOn w:val="DefaultParagraphFont"/>
-    <w:uiPriority w:val="99"/>
-    <w:unhideWhenUsed/>
-    <w:rsid w:val="001E2C4F"/>
-    <w:rPr>
-      <w:color w:val="0000FF" w:themeColor="hyperlink"/>
-      <w:u w:val="single"/>
-    </w:rPr>
-  </w:style>
-  <w:style w:type="character" w:customStyle="1" w:styleId="apple-converted-space">
-    <w:name w:val="apple-converted-space"/>
-    <w:basedOn w:val="DefaultParagraphFont"/>
-    <w:rsid w:val="00FB29C5"/>
-  </w:style>
-  <w:style w:type="paragraph" w:styleId="NormalWeb">
-    <w:name w:val="Normal (Web)"/>
-    <w:basedOn w:val="Normal"/>
-    <w:uiPriority w:val="99"/>
-    <w:semiHidden/>
-    <w:unhideWhenUsed/>
-    <w:rsid w:val="00CA7AE9"/>
-    <w:pPr>
-      <w:spacing w:before="100" w:beforeAutospacing="1" w:after="100" w:afterAutospacing="1" w:line="240" w:lineRule="auto"/>
-    </w:pPr>
-    <w:rPr>
-      <w:rFonts w:ascii="Times New Roman" w:eastAsia="Times New Roman" w:hAnsi="Times New Roman" w:cs="Times New Roman"/>
-      <w:sz w:val="24"/>
-      <w:szCs w:val="24"/>
-    </w:rPr>
-  </w:style>
-  <w:style w:type="character" w:customStyle="1" w:styleId="alg-name">
-    <w:name w:val="alg-name"/>
-    <w:basedOn w:val="DefaultParagraphFont"/>
-    <w:rsid w:val="00CA7AE9"/>
-  </w:style>
-  <w:style w:type="character" w:customStyle="1" w:styleId="console-message-text">
-    <w:name w:val="console-message-text"/>
-    <w:basedOn w:val="DefaultParagraphFont"/>
-    <w:rsid w:val="00902461"/>
-  </w:style>
-</w:styles>
-</file>
-
-<file path=word/stylesWithEffects.xml><?xml version="1.0" encoding="utf-8"?>
-<w:styles xmlns:wpc="http://schemas.microsoft.com/office/word/2010/wordprocessingCanvas" xmlns:mc="http://schemas.openxmlformats.org/markup-compatibility/2006" xmlns:o="urn:schemas-microsoft-com:office:office" xmlns:r="http://schemas.openxmlformats.org/officeDocument/2006/relationships" xmlns:m="http://schemas.openxmlformats.org/officeDocument/2006/math" xmlns:v="urn:schemas-microsoft-com:vml" xmlns:wp14="http://schemas.microsoft.com/office/word/2010/wordprocessingDrawing" xmlns:wp="http://schemas.openxmlformats.org/drawingml/2006/wordprocessingDrawing" xmlns:w10="urn:schemas-microsoft-com:office:word" xmlns:w="http://schemas.openxmlformats.org/wordprocessingml/2006/main" xmlns:w14="http://schemas.microsoft.com/office/word/2010/wordml" xmlns:wpg="http://schemas.microsoft.com/office/word/2010/wordprocessingGroup" xmlns:wpi="http://schemas.microsoft.com/office/word/2010/wordprocessingInk" xmlns:wne="http://schemas.microsoft.com/office/word/2006/wordml" xmlns:wps="http://schemas.microsoft.com/office/word/2010/wordprocessingShape" mc:Ignorable="w14 wp14">
-  <w:docDefaults>
-    <w:rPrDefault>
-      <w:rPr>
-        <w:rFonts w:asciiTheme="minorHAnsi" w:eastAsiaTheme="minorEastAsia" w:hAnsiTheme="minorHAnsi" w:cstheme="minorBidi"/>
-        <w:sz w:val="22"/>
-        <w:szCs w:val="22"/>
-        <w:lang w:val="en-CA" w:eastAsia="ja-JP" w:bidi="ar-SA"/>
-      </w:rPr>
-    </w:rPrDefault>
-    <w:pPrDefault>
-      <w:pPr>
-        <w:spacing w:after="200" w:line="276" w:lineRule="auto"/>
-      </w:pPr>
-    </w:pPrDefault>
-  </w:docDefaults>
-  <w:latentStyles w:defLockedState="0" w:defUIPriority="99" w:defSemiHidden="1" w:defUnhideWhenUsed="1" w:defQFormat="0" w:count="267">
-    <w:lsdException w:name="Normal" w:semiHidden="0" w:uiPriority="0" w:unhideWhenUsed="0" w:qFormat="1"/>
-    <w:lsdException w:name="heading 1" w:semiHidden="0" w:uiPriority="9" w:unhideWhenUsed="0" w:qFormat="1"/>
-    <w:lsdException w:name="heading 2" w:uiPriority="9" w:qFormat="1"/>
-    <w:lsdException w:name="heading 3" w:uiPriority="9" w:qFormat="1"/>
-    <w:lsdException w:name="heading 4" w:uiPriority="9" w:qFormat="1"/>
-    <w:lsdException w:name="heading 5" w:uiPriority="9" w:qFormat="1"/>
-    <w:lsdException w:name="heading 6" w:uiPriority="9" w:qFormat="1"/>
-    <w:lsdException w:name="heading 7" w:uiPriority="9" w:qFormat="1"/>
-    <w:lsdException w:name="heading 8" w:uiPriority="9" w:qFormat="1"/>
-    <w:lsdException w:name="heading 9" w:uiPriority="9" w:qFormat="1"/>
-    <w:lsdException w:name="toc 1" w:uiPriority="39"/>
-    <w:lsdException w:name="toc 2" w:uiPriority="39"/>
-    <w:lsdException w:name="toc 3" w:uiPriority="39"/>
-    <w:lsdException w:name="toc 4" w:uiPriority="39"/>
-    <w:lsdException w:name="toc 5" w:uiPriority="39"/>
-    <w:lsdException w:name="toc 6" w:uiPriority="39"/>
-    <w:lsdException w:name="toc 7" w:uiPriority="39"/>
-    <w:lsdException w:name="toc 8" w:uiPriority="39"/>
-    <w:lsdException w:name="toc 9" w:uiPriority="39"/>
-    <w:lsdException w:name="caption" w:uiPriority="35" w:qFormat="1"/>
-    <w:lsdException w:name="Title" w:semiHidden="0" w:uiPriority="10" w:unhideWhenUsed="0" w:qFormat="1"/>
-    <w:lsdException w:name="Default Paragraph Font" w:uiPriority="1"/>
-    <w:lsdException w:name="Subtitle" w:semiHidden="0" w:uiPriority="11" w:unhideWhenUsed="0" w:qFormat="1"/>
-    <w:lsdException w:name="Strong" w:semiHidden="0" w:uiPriority="22" w:unhideWhenUsed="0" w:qFormat="1"/>
-    <w:lsdException w:name="Emphasis" w:semiHidden="0" w:uiPriority="20" w:unhideWhenUsed="0" w:qFormat="1"/>
-    <w:lsdException w:name="Table Grid" w:semiHidden="0" w:uiPriority="59" w:unhideWhenUsed="0"/>
-    <w:lsdException w:name="Placeholder Text" w:unhideWhenUsed="0"/>
-    <w:lsdException w:name="No Spacing" w:semiHidden="0" w:uiPriority="1" w:unhideWhenUsed="0" w:qFormat="1"/>
-    <w:lsdException w:name="Light Shading" w:semiHidden="0" w:uiPriority="60" w:unhideWhenUsed="0"/>
-    <w:lsdException w:name="Light List" w:semiHidden="0" w:uiPriority="61" w:unhideWhenUsed="0"/>
-    <w:lsdException w:name="Light Grid" w:semiHidden="0" w:uiPriority="62" w:unhideWhenUsed="0"/>
-    <w:lsdException w:name="Medium Shading 1" w:semiHidden="0" w:uiPriority="63" w:unhideWhenUsed="0"/>
-    <w:lsdException w:name="Medium Shading 2" w:semiHidden="0" w:uiPriority="64" w:unhideWhenUsed="0"/>
-    <w:lsdException w:name="Medium List 1" w:semiHidden="0" w:uiPriority="65" w:unhideWhenUsed="0"/>
-    <w:lsdException w:name="Medium List 2" w:semiHidden="0" w:uiPriority="66" w:unhideWhenUsed="0"/>
-    <w:lsdException w:name="Medium Grid 1" w:semiHidden="0" w:uiPriority="67" w:unhideWhenUsed="0"/>
-    <w:lsdException w:name="Medium Grid 2" w:semiHidden="0" w:uiPriority="68" w:unhideWhenUsed="0"/>
-    <w:lsdException w:name="Medium Grid 3" w:semiHidden="0" w:uiPriority="69" w:unhideWhenUsed="0"/>
-    <w:lsdException w:name="Dark List" w:semiHidden="0" w:uiPriority="70" w:unhideWhenUsed="0"/>
-    <w:lsdException w:name="Colorful Shading" w:semiHidden="0" w:uiPriority="71" w:unhideWhenUsed="0"/>
-    <w:lsdException w:name="Colorful List" w:semiHidden="0" w:uiPriority="72" w:unhideWhenUsed="0"/>
-    <w:lsdException w:name="Colorful Grid" w:semiHidden="0" w:uiPriority="73" w:unhideWhenUsed="0"/>
-    <w:lsdException w:name="Light Shading Accent 1" w:semiHidden="0" w:uiPriority="60" w:unhideWhenUsed="0"/>
-    <w:lsdException w:name="Light List Accent 1" w:semiHidden="0" w:uiPriority="61" w:unhideWhenUsed="0"/>
-    <w:lsdException w:name="Light Grid Accent 1" w:semiHidden="0" w:uiPriority="62" w:unhideWhenUsed="0"/>
-    <w:lsdException w:name="Medium Shading 1 Accent 1" w:semiHidden="0" w:uiPriority="63" w:unhideWhenUsed="0"/>
-    <w:lsdException w:name="Medium Shading 2 Accent 1" w:semiHidden="0" w:uiPriority="64" w:unhideWhenUsed="0"/>
-    <w:lsdException w:name="Medium List 1 Accent 1" w:semiHidden="0" w:uiPriority="65" w:unhideWhenUsed="0"/>
-    <w:lsdException w:name="Revision" w:unhideWhenUsed="0"/>
-    <w:lsdException w:name="List Paragraph" w:semiHidden="0" w:uiPriority="34" w:unhideWhenUsed="0" w:qFormat="1"/>
-    <w:lsdException w:name="Quote" w:semiHidden="0" w:uiPriority="29" w:unhideWhenUsed="0" w:qFormat="1"/>
-    <w:lsdException w:name="Intense Quote" w:semiHidden="0" w:uiPriority="30" w:unhideWhenUsed="0" w:qFormat="1"/>
-    <w:lsdException w:name="Medium List 2 Accent 1" w:semiHidden="0" w:uiPriority="66" w:unhideWhenUsed="0"/>
-    <w:lsdException w:name="Medium Grid 1 Accent 1" w:semiHidden="0" w:uiPriority="67" w:unhideWhenUsed="0"/>
-    <w:lsdException w:name="Medium Grid 2 Accent 1" w:semiHidden="0" w:uiPriority="68" w:unhideWhenUsed="0"/>
-    <w:lsdException w:name="Medium Grid 3 Accent 1" w:semiHidden="0" w:uiPriority="69" w:unhideWhenUsed="0"/>
-    <w:lsdException w:name="Dark List Accent 1" w:semiHidden="0" w:uiPriority="70" w:unhideWhenUsed="0"/>
-    <w:lsdException w:name="Colorful Shading Accent 1" w:semiHidden="0" w:uiPriority="71" w:unhideWhenUsed="0"/>
-    <w:lsdException w:name="Colorful List Accent 1" w:semiHidden="0" w:uiPriority="72" w:unhideWhenUsed="0"/>
-    <w:lsdException w:name="Colorful Grid Accent 1" w:semiHidden="0" w:uiPriority="73" w:unhideWhenUsed="0"/>
-    <w:lsdException w:name="Light Shading Accent 2" w:semiHidden="0" w:uiPriority="60" w:unhideWhenUsed="0"/>
-    <w:lsdException w:name="Light List Accent 2" w:semiHidden="0" w:uiPriority="61" w:unhideWhenUsed="0"/>
-    <w:lsdException w:name="Light Grid Accent 2" w:semiHidden="0" w:uiPriority="62" w:unhideWhenUsed="0"/>
-    <w:lsdException w:name="Medium Shading 1 Accent 2" w:semiHidden="0" w:uiPriority="63" w:unhideWhenUsed="0"/>
-    <w:lsdException w:name="Medium Shading 2 Accent 2" w:semiHidden="0" w:uiPriority="64" w:unhideWhenUsed="0"/>
-    <w:lsdException w:name="Medium List 1 Accent 2" w:semiHidden="0" w:uiPriority="65" w:unhideWhenUsed="0"/>
-    <w:lsdException w:name="Medium List 2 Accent 2" w:semiHidden="0" w:uiPriority="66" w:unhideWhenUsed="0"/>
-    <w:lsdException w:name="Medium Grid 1 Accent 2" w:semiHidden="0" w:uiPriority="67" w:unhideWhenUsed="0"/>
-    <w:lsdException w:name="Medium Grid 2 Accent 2" w:semiHidden="0" w:uiPriority="68" w:unhideWhenUsed="0"/>
-    <w:lsdException w:name="Medium Grid 3 Accent 2" w:semiHidden="0" w:uiPriority="69" w:unhideWhenUsed="0"/>
-    <w:lsdException w:name="Dark List Accent 2" w:semiHidden="0" w:uiPriority="70" w:unhideWhenUsed="0"/>
-    <w:lsdException w:name="Colorful Shading Accent 2" w:semiHidden="0" w:uiPriority="71" w:unhideWhenUsed="0"/>
-    <w:lsdException w:name="Colorful List Accent 2" w:semiHidden="0" w:uiPriority="72" w:unhideWhenUsed="0"/>
-    <w:lsdException w:name="Colorful Grid Accent 2" w:semiHidden="0" w:uiPriority="73" w:unhideWhenUsed="0"/>
-    <w:lsdException w:name="Light Shading Accent 3" w:semiHidden="0" w:uiPriority="60" w:unhideWhenUsed="0"/>
-    <w:lsdException w:name="Light List Accent 3" w:semiHidden="0" w:uiPriority="61" w:unhideWhenUsed="0"/>
-    <w:lsdException w:name="Light Grid Accent 3" w:semiHidden="0" w:uiPriority="62" w:unhideWhenUsed="0"/>
-    <w:lsdException w:name="Medium Shading 1 Accent 3" w:semiHidden="0" w:uiPriority="63" w:unhideWhenUsed="0"/>
-    <w:lsdException w:name="Medium Shading 2 Accent 3" w:semiHidden="0" w:uiPriority="64" w:unhideWhenUsed="0"/>
-    <w:lsdException w:name="Medium List 1 Accent 3" w:semiHidden="0" w:uiPriority="65" w:unhideWhenUsed="0"/>
-    <w:lsdException w:name="Medium List 2 Accent 3" w:semiHidden="0" w:uiPriority="66" w:unhideWhenUsed="0"/>
-    <w:lsdException w:name="Medium Grid 1 Accent 3" w:semiHidden="0" w:uiPriority="67" w:unhideWhenUsed="0"/>
-    <w:lsdException w:name="Medium Grid 2 Accent 3" w:semiHidden="0" w:uiPriority="68" w:unhideWhenUsed="0"/>
-    <w:lsdException w:name="Medium Grid 3 Accent 3" w:semiHidden="0" w:uiPriority="69" w:unhideWhenUsed="0"/>
-    <w:lsdException w:name="Dark List Accent 3" w:semiHidden="0" w:uiPriority="70" w:unhideWhenUsed="0"/>
-    <w:lsdException w:name="Colorful Shading Accent 3" w:semiHidden="0" w:uiPriority="71" w:unhideWhenUsed="0"/>
-    <w:lsdException w:name="Colorful List Accent 3" w:semiHidden="0" w:uiPriority="72" w:unhideWhenUsed="0"/>
-    <w:lsdException w:name="Colorful Grid Accent 3" w:semiHidden="0" w:uiPriority="73" w:unhideWhenUsed="0"/>
-    <w:lsdException w:name="Light Shading Accent 4" w:semiHidden="0" w:uiPriority="60" w:unhideWhenUsed="0"/>
-    <w:lsdException w:name="Light List Accent 4" w:semiHidden="0" w:uiPriority="61" w:unhideWhenUsed="0"/>
-    <w:lsdException w:name="Light Grid Accent 4" w:semiHidden="0" w:uiPriority="62" w:unhideWhenUsed="0"/>
-    <w:lsdException w:name="Medium Shading 1 Accent 4" w:semiHidden="0" w:uiPriority="63" w:unhideWhenUsed="0"/>
-    <w:lsdException w:name="Medium Shading 2 Accent 4" w:semiHidden="0" w:uiPriority="64" w:unhideWhenUsed="0"/>
-    <w:lsdException w:name="Medium List 1 Accent 4" w:semiHidden="0" w:uiPriority="65" w:unhideWhenUsed="0"/>
-    <w:lsdException w:name="Medium List 2 Accent 4" w:semiHidden="0" w:uiPriority="66" w:unhideWhenUsed="0"/>
-    <w:lsdException w:name="Medium Grid 1 Accent 4" w:semiHidden="0" w:uiPriority="67" w:unhideWhenUsed="0"/>
-    <w:lsdException w:name="Medium Grid 2 Accent 4" w:semiHidden="0" w:uiPriority="68" w:unhideWhenUsed="0"/>
-    <w:lsdException w:name="Medium Grid 3 Accent 4" w:semiHidden="0" w:uiPriority="69" w:unhideWhenUsed="0"/>
-    <w:lsdException w:name="Dark List Accent 4" w:semiHidden="0" w:uiPriority="70" w:unhideWhenUsed="0"/>
-    <w:lsdException w:name="Colorful Shading Accent 4" w:semiHidden="0" w:uiPriority="71" w:unhideWhenUsed="0"/>
-    <w:lsdException w:name="Colorful List Accent 4" w:semiHidden="0" w:uiPriority="72" w:unhideWhenUsed="0"/>
-    <w:lsdException w:name="Colorful Grid Accent 4" w:semiHidden="0" w:uiPriority="73" w:unhideWhenUsed="0"/>
-    <w:lsdException w:name="Light Shading Accent 5" w:semiHidden="0" w:uiPriority="60" w:unhideWhenUsed="0"/>
-    <w:lsdException w:name="Light List Accent 5" w:semiHidden="0" w:uiPriority="61" w:unhideWhenUsed="0"/>
-    <w:lsdException w:name="Light Grid Accent 5" w:semiHidden="0" w:uiPriority="62" w:unhideWhenUsed="0"/>
-    <w:lsdException w:name="Medium Shading 1 Accent 5" w:semiHidden="0" w:uiPriority="63" w:unhideWhenUsed="0"/>
-    <w:lsdException w:name="Medium Shading 2 Accent 5" w:semiHidden="0" w:uiPriority="64" w:unhideWhenUsed="0"/>
-    <w:lsdException w:name="Medium List 1 Accent 5" w:semiHidden="0" w:uiPriority="65" w:unhideWhenUsed="0"/>
-    <w:lsdException w:name="Medium List 2 Accent 5" w:semiHidden="0" w:uiPriority="66" w:unhideWhenUsed="0"/>
-    <w:lsdException w:name="Medium Grid 1 Accent 5" w:semiHidden="0" w:uiPriority="67" w:unhideWhenUsed="0"/>
-    <w:lsdException w:name="Medium Grid 2 Accent 5" w:semiHidden="0" w:uiPriority="68" w:unhideWhenUsed="0"/>
-    <w:lsdException w:name="Medium Grid 3 Accent 5" w:semiHidden="0" w:uiPriority="69" w:unhideWhenUsed="0"/>
-    <w:lsdException w:name="Dark List Accent 5" w:semiHidden="0" w:uiPriority="70" w:unhideWhenUsed="0"/>
-    <w:lsdException w:name="Colorful Shading Accent 5" w:semiHidden="0" w:uiPriority="71" w:unhideWhenUsed="0"/>
-    <w:lsdException w:name="Colorful List Accent 5" w:semiHidden="0" w:uiPriority="72" w:unhideWhenUsed="0"/>
-    <w:lsdException w:name="Colorful Grid Accent 5" w:semiHidden="0" w:uiPriority="73" w:unhideWhenUsed="0"/>
-    <w:lsdException w:name="Light Shading Accent 6" w:semiHidden="0" w:uiPriority="60" w:unhideWhenUsed="0"/>
-    <w:lsdException w:name="Light List Accent 6" w:semiHidden="0" w:uiPriority="61" w:unhideWhenUsed="0"/>
-    <w:lsdException w:name="Light Grid Accent 6" w:semiHidden="0" w:uiPriority="62" w:unhideWhenUsed="0"/>
-    <w:lsdException w:name="Medium Shading 1 Accent 6" w:semiHidden="0" w:uiPriority="63" w:unhideWhenUsed="0"/>
-    <w:lsdException w:name="Medium Shading 2 Accent 6" w:semiHidden="0" w:uiPriority="64" w:unhideWhenUsed="0"/>
-    <w:lsdException w:name="Medium List 1 Accent 6" w:semiHidden="0" w:uiPriority="65" w:unhideWhenUsed="0"/>
-    <w:lsdException w:name="Medium List 2 Accent 6" w:semiHidden="0" w:uiPriority="66" w:unhideWhenUsed="0"/>
-    <w:lsdException w:name="Medium Grid 1 Accent 6" w:semiHidden="0" w:uiPriority="67" w:unhideWhenUsed="0"/>
-    <w:lsdException w:name="Medium Grid 2 Accent 6" w:semiHidden="0" w:uiPriority="68" w:unhideWhenUsed="0"/>
-    <w:lsdException w:name="Medium Grid 3 Accent 6" w:semiHidden="0" w:uiPriority="69" w:unhideWhenUsed="0"/>
-    <w:lsdException w:name="Dark List Accent 6" w:semiHidden="0" w:uiPriority="70" w:unhideWhenUsed="0"/>
-    <w:lsdException w:name="Colorful Shading Accent 6" w:semiHidden="0" w:uiPriority="71" w:unhideWhenUsed="0"/>
-    <w:lsdException w:name="Colorful List Accent 6" w:semiHidden="0" w:uiPriority="72" w:unhideWhenUsed="0"/>
-    <w:lsdException w:name="Colorful Grid Accent 6" w:semiHidden="0" w:uiPriority="73" w:unhideWhenUsed="0"/>
-    <w:lsdException w:name="Subtle Emphasis" w:semiHidden="0" w:uiPriority="19" w:unhideWhenUsed="0" w:qFormat="1"/>
-    <w:lsdException w:name="Intense Emphasis" w:semiHidden="0" w:uiPriority="21" w:unhideWhenUsed="0" w:qFormat="1"/>
-    <w:lsdException w:name="Subtle Reference" w:semiHidden="0" w:uiPriority="31" w:unhideWhenUsed="0" w:qFormat="1"/>
-    <w:lsdException w:name="Intense Reference" w:semiHidden="0" w:uiPriority="32" w:unhideWhenUsed="0" w:qFormat="1"/>
-    <w:lsdException w:name="Book Title" w:semiHidden="0" w:uiPriority="33" w:unhideWhenUsed="0" w:qFormat="1"/>
-    <w:lsdException w:name="Bibliography" w:uiPriority="37"/>
-    <w:lsdException w:name="TOC Heading" w:uiPriority="39" w:qFormat="1"/>
+  <w:latentStyles w:defLockedState="0" w:defUIPriority="99" w:defSemiHidden="0" w:defUnhideWhenUsed="0" w:defQFormat="0" w:count="382">
+    <w:lsdException w:name="Normal" w:uiPriority="0" w:qFormat="1"/>
+    <w:lsdException w:name="heading 1" w:uiPriority="9" w:qFormat="1"/>
+    <w:lsdException w:name="heading 2" w:semiHidden="1" w:uiPriority="9" w:unhideWhenUsed="1" w:qFormat="1"/>
+    <w:lsdException w:name="heading 3" w:semiHidden="1" w:uiPriority="9" w:unhideWhenUsed="1" w:qFormat="1"/>
+    <w:lsdException w:name="heading 4" w:semiHidden="1" w:uiPriority="9" w:unhideWhenUsed="1" w:qFormat="1"/>
+    <w:lsdException w:name="heading 5" w:semiHidden="1" w:uiPriority="9" w:unhideWhenUsed="1" w:qFormat="1"/>
+    <w:lsdException w:name="heading 6" w:semiHidden="1" w:uiPriority="9" w:unhideWhenUsed="1" w:qFormat="1"/>
+    <w:lsdException w:name="heading 7" w:semiHidden="1" w:uiPriority="9" w:unhideWhenUsed="1" w:qFormat="1"/>
+    <w:lsdException w:name="heading 8" w:semiHidden="1" w:uiPriority="9" w:unhideWhenUsed="1" w:qFormat="1"/>
+    <w:lsdException w:name="heading 9" w:semiHidden="1" w:uiPriority="9" w:unhideWhenUsed="1" w:qFormat="1"/>
+    <w:lsdException w:name="index 1" w:semiHidden="1" w:unhideWhenUsed="1"/>
+    <w:lsdException w:name="index 2" w:semiHidden="1" w:unhideWhenUsed="1"/>
+    <w:lsdException w:name="index 3" w:semiHidden="1" w:unhideWhenUsed="1"/>
+    <w:lsdException w:name="index 4" w:semiHidden="1" w:unhideWhenUsed="1"/>
+    <w:lsdException w:name="index 5" w:semiHidden="1" w:unhideWhenUsed="1"/>
+    <w:lsdException w:name="index 6" w:semiHidden="1" w:unhideWhenUsed="1"/>
+    <w:lsdException w:name="index 7" w:semiHidden="1" w:unhideWhenUsed="1"/>
+    <w:lsdException w:name="index 8" w:semiHidden="1" w:unhideWhenUsed="1"/>
+    <w:lsdException w:name="index 9" w:semiHidden="1" w:unhideWhenUsed="1"/>
+    <w:lsdException w:name="toc 1" w:semiHidden="1" w:uiPriority="39" w:unhideWhenUsed="1"/>
+    <w:lsdException w:name="toc 2" w:semiHidden="1" w:uiPriority="39" w:unhideWhenUsed="1"/>
+    <w:lsdException w:name="toc 3" w:semiHidden="1" w:uiPriority="39" w:unhideWhenUsed="1"/>
+    <w:lsdException w:name="toc 4" w:semiHidden="1" w:uiPriority="39" w:unhideWhenUsed="1"/>
+    <w:lsdException w:name="toc 5" w:semiHidden="1" w:uiPriority="39" w:unhideWhenUsed="1"/>
+    <w:lsdException w:name="toc 6" w:semiHidden="1" w:uiPriority="39" w:unhideWhenUsed="1"/>
+    <w:lsdException w:name="toc 7" w:semiHidden="1" w:uiPriority="39" w:unhideWhenUsed="1"/>
+    <w:lsdException w:name="toc 8" w:semiHidden="1" w:uiPriority="39" w:unhideWhenUsed="1"/>
+    <w:lsdException w:name="toc 9" w:semiHidden="1" w:uiPriority="39" w:unhideWhenUsed="1"/>
+    <w:lsdException w:name="Normal Indent" w:semiHidden="1" w:unhideWhenUsed="1"/>
+    <w:lsdException w:name="footnote text" w:semiHidden="1" w:unhideWhenUsed="1"/>
+    <w:lsdException w:name="annotation text" w:semiHidden="1" w:unhideWhenUsed="1"/>
+    <w:lsdException w:name="header" w:semiHidden="1" w:unhideWhenUsed="1"/>
+    <w:lsdException w:name="footer" w:semiHidden="1" w:unhideWhenUsed="1"/>
+    <w:lsdException w:name="index heading" w:semiHidden="1" w:unhideWhenUsed="1"/>
+    <w:lsdException w:name="caption" w:semiHidden="1" w:uiPriority="35" w:unhideWhenUsed="1" w:qFormat="1"/>
+    <w:lsdException w:name="table of figures" w:semiHidden="1" w:unhideWhenUsed="1"/>
+    <w:lsdException w:name="envelope address" w:semiHidden="1" w:unhideWhenUsed="1"/>
+    <w:lsdException w:name="envelope return" w:semiHidden="1" w:unhideWhenUsed="1"/>
+    <w:lsdException w:name="footnote reference" w:semiHidden="1" w:unhideWhenUsed="1"/>
+    <w:lsdException w:name="annotation reference" w:semiHidden="1" w:unhideWhenUsed="1"/>
+    <w:lsdException w:name="line number" w:semiHidden="1" w:unhideWhenUsed="1"/>
+    <w:lsdException w:name="page number" w:semiHidden="1" w:unhideWhenUsed="1"/>
+    <w:lsdException w:name="endnote reference" w:semiHidden="1" w:unhideWhenUsed="1"/>
+    <w:lsdException w:name="endnote text" w:semiHidden="1" w:unhideWhenUsed="1"/>
+    <w:lsdException w:name="table of authorities" w:semiHidden="1" w:unhideWhenUsed="1"/>
+    <w:lsdException w:name="macro" w:semiHidden="1" w:unhideWhenUsed="1"/>
+    <w:lsdException w:name="toa heading" w:semiHidden="1" w:unhideWhenUsed="1"/>
+    <w:lsdException w:name="List" w:semiHidden="1" w:unhideWhenUsed="1"/>
+    <w:lsdException w:name="List Bullet" w:semiHidden="1" w:unhideWhenUsed="1"/>
+    <w:lsdException w:name="List Number" w:semiHidden="1" w:unhideWhenUsed="1"/>
+    <w:lsdException w:name="List 2" w:semiHidden="1" w:unhideWhenUsed="1"/>
+    <w:lsdException w:name="List 3" w:semiHidden="1" w:unhideWhenUsed="1"/>
+    <w:lsdException w:name="List 4" w:semiHidden="1" w:unhideWhenUsed="1"/>
+    <w:lsdException w:name="List 5" w:semiHidden="1" w:unhideWhenUsed="1"/>
+    <w:lsdException w:name="List Bullet 2" w:semiHidden="1" w:unhideWhenUsed="1"/>
+    <w:lsdException w:name="List Bullet 3" w:semiHidden="1" w:unhideWhenUsed="1"/>
+    <w:lsdException w:name="List Bullet 4" w:semiHidden="1" w:unhideWhenUsed="1"/>
+    <w:lsdException w:name="List Bullet 5" w:semiHidden="1" w:unhideWhenUsed="1"/>
+    <w:lsdException w:name="List Number 2" w:semiHidden="1" w:unhideWhenUsed="1"/>
+    <w:lsdException w:name="List Number 3" w:semiHidden="1" w:unhideWhenUsed="1"/>
+    <w:lsdException w:name="List Number 4" w:semiHidden="1" w:unhideWhenUsed="1"/>
+    <w:lsdException w:name="List Number 5" w:semiHidden="1" w:unhideWhenUsed="1"/>
+    <w:lsdException w:name="Title" w:uiPriority="10" w:qFormat="1"/>
+    <w:lsdException w:name="Closing" w:semiHidden="1" w:unhideWhenUsed="1"/>
+    <w:lsdException w:name="Signature" w:semiHidden="1" w:unhideWhenUsed="1"/>
+    <w:lsdException w:name="Default Paragraph Font" w:semiHidden="1" w:uiPriority="1" w:unhideWhenUsed="1"/>
+    <w:lsdException w:name="Body Text" w:semiHidden="1" w:unhideWhenUsed="1"/>
+    <w:lsdException w:name="Body Text Indent" w:semiHidden="1" w:unhideWhenUsed="1"/>
+    <w:lsdException w:name="List Continue" w:semiHidden="1" w:unhideWhenUsed="1"/>
+    <w:lsdException w:name="List Continue 2" w:semiHidden="1" w:unhideWhenUsed="1"/>
+    <w:lsdException w:name="List Continue 3" w:semiHidden="1" w:unhideWhenUsed="1"/>
+    <w:lsdException w:name="List Continue 4" w:semiHidden="1" w:unhideWhenUsed="1"/>
+    <w:lsdException w:name="List Continue 5" w:semiHidden="1" w:unhideWhenUsed="1"/>
+    <w:lsdException w:name="Message Header" w:semiHidden="1" w:unhideWhenUsed="1"/>
+    <w:lsdException w:name="Subtitle" w:uiPriority="11" w:qFormat="1"/>
+    <w:lsdException w:name="Salutation" w:semiHidden="1" w:unhideWhenUsed="1"/>
+    <w:lsdException w:name="Date" w:semiHidden="1" w:unhideWhenUsed="1"/>
+    <w:lsdException w:name="Body Text First Indent" w:semiHidden="1" w:unhideWhenUsed="1"/>
+    <w:lsdException w:name="Body Text First Indent 2" w:semiHidden="1" w:unhideWhenUsed="1"/>
+    <w:lsdException w:name="Note Heading" w:semiHidden="1" w:unhideWhenUsed="1"/>
+    <w:lsdException w:name="Body Text 2" w:semiHidden="1" w:unhideWhenUsed="1"/>
+    <w:lsdException w:name="Body Text 3" w:semiHidden="1" w:unhideWhenUsed="1"/>
+    <w:lsdException w:name="Body Text Indent 2" w:semiHidden="1" w:unhideWhenUsed="1"/>
+    <w:lsdException w:name="Body Text Indent 3" w:semiHidden="1" w:unhideWhenUsed="1"/>
+    <w:lsdException w:name="Block Text" w:semiHidden="1" w:unhideWhenUsed="1"/>
+    <w:lsdException w:name="Hyperlink" w:semiHidden="1" w:unhideWhenUsed="1"/>
+    <w:lsdException w:name="FollowedHyperlink" w:semiHidden="1" w:unhideWhenUsed="1"/>
+    <w:lsdException w:name="Strong" w:uiPriority="22" w:qFormat="1"/>
+    <w:lsdException w:name="Emphasis" w:uiPriority="20" w:qFormat="1"/>
+    <w:lsdException w:name="Document Map" w:semiHidden="1" w:unhideWhenUsed="1"/>
+    <w:lsdException w:name="Plain Text" w:semiHidden="1" w:unhideWhenUsed="1"/>
+    <w:lsdException w:name="E-mail Signature" w:semiHidden="1" w:unhideWhenUsed="1"/>
+    <w:lsdException w:name="HTML Top of Form" w:semiHidden="1" w:unhideWhenUsed="1"/>
+    <w:lsdException w:name="HTML Bottom of Form" w:semiHidden="1" w:unhideWhenUsed="1"/>
+    <w:lsdException w:name="Normal (Web)" w:semiHidden="1" w:unhideWhenUsed="1"/>
+    <w:lsdException w:name="HTML Acronym" w:semiHidden="1" w:unhideWhenUsed="1"/>
+    <w:lsdException w:name="HTML Address" w:semiHidden="1" w:unhideWhenUsed="1"/>
+    <w:lsdException w:name="HTML Cite" w:semiHidden="1" w:unhideWhenUsed="1"/>
+    <w:lsdException w:name="HTML Code" w:semiHidden="1" w:unhideWhenUsed="1"/>
+    <w:lsdException w:name="HTML Definition" w:semiHidden="1" w:unhideWhenUsed="1"/>
+    <w:lsdException w:name="HTML Keyboard" w:semiHidden="1" w:unhideWhenUsed="1"/>
+    <w:lsdException w:name="HTML Preformatted" w:semiHidden="1" w:unhideWhenUsed="1"/>
+    <w:lsdException w:name="HTML Sample" w:semiHidden="1" w:unhideWhenUsed="1"/>
+    <w:lsdException w:name="HTML Typewriter" w:semiHidden="1" w:unhideWhenUsed="1"/>
+    <w:lsdException w:name="HTML Variable" w:semiHidden="1" w:unhideWhenUsed="1"/>
+    <w:lsdException w:name="Normal Table" w:semiHidden="1" w:unhideWhenUsed="1"/>
+    <w:lsdException w:name="annotation subject" w:semiHidden="1" w:unhideWhenUsed="1"/>
+    <w:lsdException w:name="No List" w:semiHidden="1" w:unhideWhenUsed="1"/>
+    <w:lsdException w:name="Outline List 1" w:semiHidden="1" w:unhideWhenUsed="1"/>
+    <w:lsdException w:name="Outline List 2" w:semiHidden="1" w:unhideWhenUsed="1"/>
+    <w:lsdException w:name="Outline List 3" w:semiHidden="1" w:unhideWhenUsed="1"/>
+    <w:lsdException w:name="Table Simple 1" w:semiHidden="1" w:unhideWhenUsed="1"/>
+    <w:lsdException w:name="Table Simple 2" w:semiHidden="1" w:unhideWhenUsed="1"/>
+    <w:lsdException w:name="Table Simple 3" w:semiHidden="1" w:unhideWhenUsed="1"/>
+    <w:lsdException w:name="Table Classic 1" w:semiHidden="1" w:unhideWhenUsed="1"/>
+    <w:lsdException w:name="Table Classic 2" w:semiHidden="1" w:unhideWhenUsed="1"/>
+    <w:lsdException w:name="Table Classic 3" w:semiHidden="1" w:unhideWhenUsed="1"/>
+    <w:lsdException w:name="Table Classic 4" w:semiHidden="1" w:unhideWhenUsed="1"/>
+    <w:lsdException w:name="Table Colorful 1" w:semiHidden="1" w:unhideWhenUsed="1"/>
+    <w:lsdException w:name="Table Colorful 2" w:semiHidden="1" w:unhideWhenUsed="1"/>
+    <w:lsdException w:name="Table Colorful 3" w:semiHidden="1" w:unhideWhenUsed="1"/>
+    <w:lsdException w:name="Table Columns 1" w:semiHidden="1" w:unhideWhenUsed="1"/>
+    <w:lsdException w:name="Table Columns 2" w:semiHidden="1" w:unhideWhenUsed="1"/>
+    <w:lsdException w:name="Table Columns 3" w:semiHidden="1" w:unhideWhenUsed="1"/>
+    <w:lsdException w:name="Table Columns 4" w:semiHidden="1" w:unhideWhenUsed="1"/>
+    <w:lsdException w:name="Table Columns 5" w:semiHidden="1" w:unhideWhenUsed="1"/>
+    <w:lsdException w:name="Table Grid 1" w:semiHidden="1" w:unhideWhenUsed="1"/>
+    <w:lsdException w:name="Table Grid 2" w:semiHidden="1" w:unhideWhenUsed="1"/>
+    <w:lsdException w:name="Table Grid 3" w:semiHidden="1" w:unhideWhenUsed="1"/>
+    <w:lsdException w:name="Table Grid 4" w:semiHidden="1" w:unhideWhenUsed="1"/>
+    <w:lsdException w:name="Table Grid 5" w:semiHidden="1" w:unhideWhenUsed="1"/>
+    <w:lsdException w:name="Table Grid 6" w:semiHidden="1" w:unhideWhenUsed="1"/>
+    <w:lsdException w:name="Table Grid 7" w:semiHidden="1" w:unhideWhenUsed="1"/>
+    <w:lsdException w:name="Table Grid 8" w:semiHidden="1" w:unhideWhenUsed="1"/>
+    <w:lsdException w:name="Table List 1" w:semiHidden="1" w:unhideWhenUsed="1"/>
+    <w:lsdException w:name="Table List 2" w:semiHidden="1" w:unhideWhenUsed="1"/>
+    <w:lsdException w:name="Table List 3" w:semiHidden="1" w:unhideWhenUsed="1"/>
+    <w:lsdException w:name="Table List 4" w:semiHidden="1" w:unhideWhenUsed="1"/>
+    <w:lsdException w:name="Table List 5" w:semiHidden="1" w:unhideWhenUsed="1"/>
+    <w:lsdException w:name="Table List 6" w:semiHidden="1" w:unhideWhenUsed="1"/>
+    <w:lsdException w:name="Table List 7" w:semiHidden="1" w:unhideWhenUsed="1"/>
+    <w:lsdException w:name="Table List 8" w:semiHidden="1" w:unhideWhenUsed="1"/>
+    <w:lsdException w:name="Table 3D effects 1" w:semiHidden="1" w:unhideWhenUsed="1"/>
+    <w:lsdException w:name="Table 3D effects 2" w:semiHidden="1" w:unhideWhenUsed="1"/>
+    <w:lsdException w:name="Table 3D effects 3" w:semiHidden="1" w:unhideWhenUsed="1"/>
+    <w:lsdException w:name="Table Contemporary" w:semiHidden="1" w:unhideWhenUsed="1"/>
+    <w:lsdException w:name="Table Elegant" w:semiHidden="1" w:unhideWhenUsed="1"/>
+    <w:lsdException w:name="Table Professional" w:semiHidden="1" w:unhideWhenUsed="1"/>
+    <w:lsdException w:name="Table Subtle 1" w:semiHidden="1" w:unhideWhenUsed="1"/>
+    <w:lsdException w:name="Table Subtle 2" w:semiHidden="1" w:unhideWhenUsed="1"/>
+    <w:lsdException w:name="Table Web 1" w:semiHidden="1" w:unhideWhenUsed="1"/>
+    <w:lsdException w:name="Table Web 2" w:semiHidden="1" w:unhideWhenUsed="1"/>
+    <w:lsdException w:name="Table Web 3" w:semiHidden="1" w:unhideWhenUsed="1"/>
+    <w:lsdException w:name="Balloon Text" w:semiHidden="1" w:unhideWhenUsed="1"/>
+    <w:lsdException w:name="Table Grid" w:uiPriority="59"/>
+    <w:lsdException w:name="Table Theme" w:semiHidden="1" w:unhideWhenUsed="1"/>
+    <w:lsdException w:name="Note Level 1" w:semiHidden="1" w:unhideWhenUsed="1"/>
+    <w:lsdException w:name="Note Level 2" w:semiHidden="1" w:unhideWhenUsed="1"/>
+    <w:lsdException w:name="Note Level 3" w:semiHidden="1" w:unhideWhenUsed="1"/>
+    <w:lsdException w:name="Note Level 4" w:semiHidden="1" w:unhideWhenUsed="1"/>
+    <w:lsdException w:name="Note Level 5" w:semiHidden="1" w:unhideWhenUsed="1"/>
+    <w:lsdException w:name="Note Level 6" w:semiHidden="1" w:unhideWhenUsed="1"/>
+    <w:lsdException w:name="Note Level 7" w:semiHidden="1" w:unhideWhenUsed="1"/>
+    <w:lsdException w:name="Note Level 8" w:semiHidden="1" w:unhideWhenUsed="1"/>
+    <w:lsdException w:name="Note Level 9" w:semiHidden="1" w:unhideWhenUsed="1"/>
+    <w:lsdException w:name="Placeholder Text" w:semiHidden="1"/>
+    <w:lsdException w:name="No Spacing" w:uiPriority="1" w:qFormat="1"/>
+    <w:lsdException w:name="Light Shading" w:uiPriority="60"/>
+    <w:lsdException w:name="Light List" w:uiPriority="61"/>
+    <w:lsdException w:name="Light Grid" w:uiPriority="62"/>
+    <w:lsdException w:name="Medium Shading 1" w:uiPriority="63"/>
+    <w:lsdException w:name="Medium Shading 2" w:uiPriority="64"/>
+    <w:lsdException w:name="Medium List 1" w:uiPriority="65"/>
+    <w:lsdException w:name="Medium List 2" w:uiPriority="66"/>
+    <w:lsdException w:name="Medium Grid 1" w:uiPriority="67"/>
+    <w:lsdException w:name="Medium Grid 2" w:uiPriority="68"/>
+    <w:lsdException w:name="Medium Grid 3" w:uiPriority="69"/>
+    <w:lsdException w:name="Dark List" w:uiPriority="70"/>
+    <w:lsdException w:name="Colorful Shading" w:uiPriority="71"/>
+    <w:lsdException w:name="Colorful List" w:uiPriority="72"/>
+    <w:lsdException w:name="Colorful Grid" w:uiPriority="73"/>
+    <w:lsdException w:name="Light Shading Accent 1" w:uiPriority="60"/>
+    <w:lsdException w:name="Light List Accent 1" w:uiPriority="61"/>
+    <w:lsdException w:name="Light Grid Accent 1" w:uiPriority="62"/>
+    <w:lsdException w:name="Medium Shading 1 Accent 1" w:uiPriority="63"/>
+    <w:lsdException w:name="Medium Shading 2 Accent 1" w:uiPriority="64"/>
+    <w:lsdException w:name="Medium List 1 Accent 1" w:uiPriority="65"/>
+    <w:lsdException w:name="Revision" w:semiHidden="1"/>
+    <w:lsdException w:name="List Paragraph" w:uiPriority="34" w:qFormat="1"/>
+    <w:lsdException w:name="Quote" w:uiPriority="29" w:qFormat="1"/>
+    <w:lsdException w:name="Intense Quote" w:uiPriority="30" w:qFormat="1"/>
+    <w:lsdException w:name="Medium List 2 Accent 1" w:uiPriority="66"/>
+    <w:lsdException w:name="Medium Grid 1 Accent 1" w:uiPriority="67"/>
+    <w:lsdException w:name="Medium Grid 2 Accent 1" w:uiPriority="68"/>
+    <w:lsdException w:name="Medium Grid 3 Accent 1" w:uiPriority="69"/>
+    <w:lsdException w:name="Dark List Accent 1" w:uiPriority="70"/>
+    <w:lsdException w:name="Colorful Shading Accent 1" w:uiPriority="71"/>
+    <w:lsdException w:name="Colorful List Accent 1" w:uiPriority="72"/>
+    <w:lsdException w:name="Colorful Grid Accent 1" w:uiPriority="73"/>
+    <w:lsdException w:name="Light Shading Accent 2" w:uiPriority="60"/>
+    <w:lsdException w:name="Light List Accent 2" w:uiPriority="61"/>
+    <w:lsdException w:name="Light Grid Accent 2" w:uiPriority="62"/>
+    <w:lsdException w:name="Medium Shading 1 Accent 2" w:uiPriority="63"/>
+    <w:lsdException w:name="Medium Shading 2 Accent 2" w:uiPriority="64"/>
+    <w:lsdException w:name="Medium List 1 Accent 2" w:uiPriority="65"/>
+    <w:lsdException w:name="Medium List 2 Accent 2" w:uiPriority="66"/>
+    <w:lsdException w:name="Medium Grid 1 Accent 2" w:uiPriority="67"/>
+    <w:lsdException w:name="Medium Grid 2 Accent 2" w:uiPriority="68"/>
+    <w:lsdException w:name="Medium Grid 3 Accent 2" w:uiPriority="69"/>
+    <w:lsdException w:name="Dark List Accent 2" w:uiPriority="70"/>
+    <w:lsdException w:name="Colorful Shading Accent 2" w:uiPriority="71"/>
+    <w:lsdException w:name="Colorful List Accent 2" w:uiPriority="72"/>
+    <w:lsdException w:name="Colorful Grid Accent 2" w:uiPriority="73"/>
+    <w:lsdException w:name="Light Shading Accent 3" w:uiPriority="60"/>
+    <w:lsdException w:name="Light List Accent 3" w:uiPriority="61"/>
+    <w:lsdException w:name="Light Grid Accent 3" w:uiPriority="62"/>
+    <w:lsdException w:name="Medium Shading 1 Accent 3" w:uiPriority="63"/>
+    <w:lsdException w:name="Medium Shading 2 Accent 3" w:uiPriority="64"/>
+    <w:lsdException w:name="Medium List 1 Accent 3" w:uiPriority="65"/>
+    <w:lsdException w:name="Medium List 2 Accent 3" w:uiPriority="66"/>
+    <w:lsdException w:name="Medium Grid 1 Accent 3" w:uiPriority="67"/>
+    <w:lsdException w:name="Medium Grid 2 Accent 3" w:uiPriority="68"/>
+    <w:lsdException w:name="Medium Grid 3 Accent 3" w:uiPriority="69"/>
+    <w:lsdException w:name="Dark List Accent 3" w:uiPriority="70"/>
+    <w:lsdException w:name="Colorful Shading Accent 3" w:uiPriority="71"/>
+    <w:lsdException w:name="Colorful List Accent 3" w:uiPriority="72"/>
+    <w:lsdException w:name="Colorful Grid Accent 3" w:uiPriority="73"/>
+    <w:lsdException w:name="Light Shading Accent 4" w:uiPriority="60"/>
+    <w:lsdException w:name="Light List Accent 4" w:uiPriority="61"/>
+    <w:lsdException w:name="Light Grid Accent 4" w:uiPriority="62"/>
+    <w:lsdException w:name="Medium Shading 1 Accent 4" w:uiPriority="63"/>
+    <w:lsdException w:name="Medium Shading 2 Accent 4" w:uiPriority="64"/>
+    <w:lsdException w:name="Medium List 1 Accent 4" w:uiPriority="65"/>
+    <w:lsdException w:name="Medium List 2 Accent 4" w:uiPriority="66"/>
+    <w:lsdException w:name="Medium Grid 1 Accent 4" w:uiPriority="67"/>
+    <w:lsdException w:name="Medium Grid 2 Accent 4" w:uiPriority="68"/>
+    <w:lsdException w:name="Medium Grid 3 Accent 4" w:uiPriority="69"/>
+    <w:lsdException w:name="Dark List Accent 4" w:uiPriority="70"/>
+    <w:lsdException w:name="Colorful Shading Accent 4" w:uiPriority="71"/>
+    <w:lsdException w:name="Colorful List Accent 4" w:uiPriority="72"/>
+    <w:lsdException w:name="Colorful Grid Accent 4" w:uiPriority="73"/>
+    <w:lsdException w:name="Light Shading Accent 5" w:uiPriority="60"/>
+    <w:lsdException w:name="Light List Accent 5" w:uiPriority="61"/>
+    <w:lsdException w:name="Light Grid Accent 5" w:uiPriority="62"/>
+    <w:lsdException w:name="Medium Shading 1 Accent 5" w:uiPriority="63"/>
+    <w:lsdException w:name="Medium Shading 2 Accent 5" w:uiPriority="64"/>
+    <w:lsdException w:name="Medium List 1 Accent 5" w:uiPriority="65"/>
+    <w:lsdException w:name="Medium List 2 Accent 5" w:uiPriority="66"/>
+    <w:lsdException w:name="Medium Grid 1 Accent 5" w:uiPriority="67"/>
+    <w:lsdException w:name="Medium Grid 2 Accent 5" w:uiPriority="68"/>
+    <w:lsdException w:name="Medium Grid 3 Accent 5" w:uiPriority="69"/>
+    <w:lsdException w:name="Dark List Accent 5" w:uiPriority="70"/>
+    <w:lsdException w:name="Colorful Shading Accent 5" w:uiPriority="71"/>
+    <w:lsdException w:name="Colorful List Accent 5" w:uiPriority="72"/>
+    <w:lsdException w:name="Colorful Grid Accent 5" w:uiPriority="73"/>
+    <w:lsdException w:name="Light Shading Accent 6" w:uiPriority="60"/>
+    <w:lsdException w:name="Light List Accent 6" w:uiPriority="61"/>
+    <w:lsdException w:name="Light Grid Accent 6" w:uiPriority="62"/>
+    <w:lsdException w:name="Medium Shading 1 Accent 6" w:uiPriority="63"/>
+    <w:lsdException w:name="Medium Shading 2 Accent 6" w:uiPriority="64"/>
+    <w:lsdException w:name="Medium List 1 Accent 6" w:uiPriority="65"/>
+    <w:lsdException w:name="Medium List 2 Accent 6" w:uiPriority="66"/>
+    <w:lsdException w:name="Medium Grid 1 Accent 6" w:uiPriority="67"/>
+    <w:lsdException w:name="Medium Grid 2 Accent 6" w:uiPriority="68"/>
+    <w:lsdException w:name="Medium Grid 3 Accent 6" w:uiPriority="69"/>
+    <w:lsdException w:name="Dark List Accent 6" w:uiPriority="70"/>
+    <w:lsdException w:name="Colorful Shading Accent 6" w:uiPriority="71"/>
+    <w:lsdException w:name="Colorful List Accent 6" w:uiPriority="72"/>
+    <w:lsdException w:name="Colorful Grid Accent 6" w:uiPriority="73"/>
+    <w:lsdException w:name="Subtle Emphasis" w:uiPriority="19" w:qFormat="1"/>
+    <w:lsdException w:name="Intense Emphasis" w:uiPriority="21" w:qFormat="1"/>
+    <w:lsdException w:name="Subtle Reference" w:uiPriority="31" w:qFormat="1"/>
+    <w:lsdException w:name="Intense Reference" w:uiPriority="32" w:qFormat="1"/>
+    <w:lsdException w:name="Book Title" w:uiPriority="33" w:qFormat="1"/>
+    <w:lsdException w:name="Bibliography" w:semiHidden="1" w:uiPriority="37" w:unhideWhenUsed="1"/>
+    <w:lsdException w:name="TOC Heading" w:semiHidden="1" w:uiPriority="39" w:unhideWhenUsed="1" w:qFormat="1"/>
+    <w:lsdException w:name="Plain Table 1" w:uiPriority="41"/>
+    <w:lsdException w:name="Plain Table 2" w:uiPriority="42"/>
+    <w:lsdException w:name="Plain Table 3" w:uiPriority="43"/>
+    <w:lsdException w:name="Plain Table 4" w:uiPriority="44"/>
+    <w:lsdException w:name="Plain Table 5" w:uiPriority="45"/>
+    <w:lsdException w:name="Grid Table Light" w:uiPriority="40"/>
+    <w:lsdException w:name="Grid Table 1 Light" w:uiPriority="46"/>
+    <w:lsdException w:name="Grid Table 2" w:uiPriority="47"/>
+    <w:lsdException w:name="Grid Table 3" w:uiPriority="48"/>
+    <w:lsdException w:name="Grid Table 4" w:uiPriority="49"/>
+    <w:lsdException w:name="Grid Table 5 Dark" w:uiPriority="50"/>
+    <w:lsdException w:name="Grid Table 6 Colorful" w:uiPriority="51"/>
+    <w:lsdException w:name="Grid Table 7 Colorful" w:uiPriority="52"/>
+    <w:lsdException w:name="Grid Table 1 Light Accent 1" w:uiPriority="46"/>
+    <w:lsdException w:name="Grid Table 2 Accent 1" w:uiPriority="47"/>
+    <w:lsdException w:name="Grid Table 3 Accent 1" w:uiPriority="48"/>
+    <w:lsdException w:name="Grid Table 4 Accent 1" w:uiPriority="49"/>
+    <w:lsdException w:name="Grid Table 5 Dark Accent 1" w:uiPriority="50"/>
+    <w:lsdException w:name="Grid Table 6 Colorful Accent 1" w:uiPriority="51"/>
+    <w:lsdException w:name="Grid Table 7 Colorful Accent 1" w:uiPriority="52"/>
+    <w:lsdException w:name="Grid Table 1 Light Accent 2" w:uiPriority="46"/>
+    <w:lsdException w:name="Grid Table 2 Accent 2" w:uiPriority="47"/>
+    <w:lsdException w:name="Grid Table 3 Accent 2" w:uiPriority="48"/>
+    <w:lsdException w:name="Grid Table 4 Accent 2" w:uiPriority="49"/>
+    <w:lsdException w:name="Grid Table 5 Dark Accent 2" w:uiPriority="50"/>
+    <w:lsdException w:name="Grid Table 6 Colorful Accent 2" w:uiPriority="51"/>
+    <w:lsdException w:name="Grid Table 7 Colorful Accent 2" w:uiPriority="52"/>
+    <w:lsdException w:name="Grid Table 1 Light Accent 3" w:uiPriority="46"/>
+    <w:lsdException w:name="Grid Table 2 Accent 3" w:uiPriority="47"/>
+    <w:lsdException w:name="Grid Table 3 Accent 3" w:uiPriority="48"/>
+    <w:lsdException w:name="Grid Table 4 Accent 3" w:uiPriority="49"/>
+    <w:lsdException w:name="Grid Table 5 Dark Accent 3" w:uiPriority="50"/>
+    <w:lsdException w:name="Grid Table 6 Colorful Accent 3" w:uiPriority="51"/>
+    <w:lsdException w:name="Grid Table 7 Colorful Accent 3" w:uiPriority="52"/>
+    <w:lsdException w:name="Grid Table 1 Light Accent 4" w:uiPriority="46"/>
+    <w:lsdException w:name="Grid Table 2 Accent 4" w:uiPriority="47"/>
+    <w:lsdException w:name="Grid Table 3 Accent 4" w:uiPriority="48"/>
+    <w:lsdException w:name="Grid Table 4 Accent 4" w:uiPriority="49"/>
+    <w:lsdException w:name="Grid Table 5 Dark Accent 4" w:uiPriority="50"/>
+    <w:lsdException w:name="Grid Table 6 Colorful Accent 4" w:uiPriority="51"/>
+    <w:lsdException w:name="Grid Table 7 Colorful Accent 4" w:uiPriority="52"/>
+    <w:lsdException w:name="Grid Table 1 Light Accent 5" w:uiPriority="46"/>
+    <w:lsdException w:name="Grid Table 2 Accent 5" w:uiPriority="47"/>
+    <w:lsdException w:name="Grid Table 3 Accent 5" w:uiPriority="48"/>
+    <w:lsdException w:name="Grid Table 4 Accent 5" w:uiPriority="49"/>
+    <w:lsdException w:name="Grid Table 5 Dark Accent 5" w:uiPriority="50"/>
+    <w:lsdException w:name="Grid Table 6 Colorful Accent 5" w:uiPriority="51"/>
+    <w:lsdException w:name="Grid Table 7 Colorful Accent 5" w:uiPriority="52"/>
+    <w:lsdException w:name="Grid Table 1 Light Accent 6" w:uiPriority="46"/>
+    <w:lsdException w:name="Grid Table 2 Accent 6" w:uiPriority="47"/>
+    <w:lsdException w:name="Grid Table 3 Accent 6" w:uiPriority="48"/>
+    <w:lsdException w:name="Grid Table 4 Accent 6" w:uiPriority="49"/>
+    <w:lsdException w:name="Grid Table 5 Dark Accent 6" w:uiPriority="50"/>
+    <w:lsdException w:name="Grid Table 6 Colorful Accent 6" w:uiPriority="51"/>
+    <w:lsdException w:name="Grid Table 7 Colorful Accent 6" w:uiPriority="52"/>
+    <w:lsdException w:name="List Table 1 Light" w:uiPriority="46"/>
+    <w:lsdException w:name="List Table 2" w:uiPriority="47"/>
+    <w:lsdException w:name="List Table 3" w:uiPriority="48"/>
+    <w:lsdException w:name="List Table 4" w:uiPriority="49"/>
+    <w:lsdException w:name="List Table 5 Dark" w:uiPriority="50"/>
+    <w:lsdException w:name="List Table 6 Colorful" w:uiPriority="51"/>
+    <w:lsdException w:name="List Table 7 Colorful" w:uiPriority="52"/>
+    <w:lsdException w:name="List Table 1 Light Accent 1" w:uiPriority="46"/>
+    <w:lsdException w:name="List Table 2 Accent 1" w:uiPriority="47"/>
+    <w:lsdException w:name="List Table 3 Accent 1" w:uiPriority="48"/>
+    <w:lsdException w:name="List Table 4 Accent 1" w:uiPriority="49"/>
+    <w:lsdException w:name="List Table 5 Dark Accent 1" w:uiPriority="50"/>
+    <w:lsdException w:name="List Table 6 Colorful Accent 1" w:uiPriority="51"/>
+    <w:lsdException w:name="List Table 7 Colorful Accent 1" w:uiPriority="52"/>
+    <w:lsdException w:name="List Table 1 Light Accent 2" w:uiPriority="46"/>
+    <w:lsdException w:name="List Table 2 Accent 2" w:uiPriority="47"/>
+    <w:lsdException w:name="List Table 3 Accent 2" w:uiPriority="48"/>
+    <w:lsdException w:name="List Table 4 Accent 2" w:uiPriority="49"/>
+    <w:lsdException w:name="List Table 5 Dark Accent 2" w:uiPriority="50"/>
+    <w:lsdException w:name="List Table 6 Colorful Accent 2" w:uiPriority="51"/>
+    <w:lsdException w:name="List Table 7 Colorful Accent 2" w:uiPriority="52"/>
+    <w:lsdException w:name="List Table 1 Light Accent 3" w:uiPriority="46"/>
+    <w:lsdException w:name="List Table 2 Accent 3" w:uiPriority="47"/>
+    <w:lsdException w:name="List Table 3 Accent 3" w:uiPriority="48"/>
+    <w:lsdException w:name="List Table 4 Accent 3" w:uiPriority="49"/>
+    <w:lsdException w:name="List Table 5 Dark Accent 3" w:uiPriority="50"/>
+    <w:lsdException w:name="List Table 6 Colorful Accent 3" w:uiPriority="51"/>
+    <w:lsdException w:name="List Table 7 Colorful Accent 3" w:uiPriority="52"/>
+    <w:lsdException w:name="List Table 1 Light Accent 4" w:uiPriority="46"/>
+    <w:lsdException w:name="List Table 2 Accent 4" w:uiPriority="47"/>
+    <w:lsdException w:name="List Table 3 Accent 4" w:uiPriority="48"/>
+    <w:lsdException w:name="List Table 4 Accent 4" w:uiPriority="49"/>
+    <w:lsdException w:name="List Table 5 Dark Accent 4" w:uiPriority="50"/>
+    <w:lsdException w:name="List Table 6 Colorful Accent 4" w:uiPriority="51"/>
+    <w:lsdException w:name="List Table 7 Colorful Accent 4" w:uiPriority="52"/>
+    <w:lsdException w:name="List Table 1 Light Accent 5" w:uiPriority="46"/>
+    <w:lsdException w:name="List Table 2 Accent 5" w:uiPriority="47"/>
+    <w:lsdException w:name="List Table 3 Accent 5" w:uiPriority="48"/>
+    <w:lsdException w:name="List Table 4 Accent 5" w:uiPriority="49"/>
+    <w:lsdException w:name="List Table 5 Dark Accent 5" w:uiPriority="50"/>
+    <w:lsdException w:name="List Table 6 Colorful Accent 5" w:uiPriority="51"/>
+    <w:lsdException w:name="List Table 7 Colorful Accent 5" w:uiPriority="52"/>
+    <w:lsdException w:name="List Table 1 Light Accent 6" w:uiPriority="46"/>
+    <w:lsdException w:name="List Table 2 Accent 6" w:uiPriority="47"/>
+    <w:lsdException w:name="List Table 3 Accent 6" w:uiPriority="48"/>
+    <w:lsdException w:name="List Table 4 Accent 6" w:uiPriority="49"/>
+    <w:lsdException w:name="List Table 5 Dark Accent 6" w:uiPriority="50"/>
+    <w:lsdException w:name="List Table 6 Colorful Accent 6" w:uiPriority="51"/>
+    <w:lsdException w:name="List Table 7 Colorful Accent 6" w:uiPriority="52"/>
+    <w:lsdException w:name="Mention" w:semiHidden="1" w:unhideWhenUsed="1"/>
+    <w:lsdException w:name="Smart Hyperlink" w:semiHidden="1" w:unhideWhenUsed="1"/>
   </w:latentStyles>
   <w:style w:type="paragraph" w:default="1" w:styleId="Normal">
     <w:name w:val="Normal"/>
@@ -3898,7 +3736,7 @@
 </file>
 
 <file path=customXml/itemProps1.xml><?xml version="1.0" encoding="utf-8"?>
-<ds:datastoreItem xmlns:ds="http://schemas.openxmlformats.org/officeDocument/2006/customXml" ds:itemID="{0250BF0E-D99A-4E21-B7DC-33A1E1F5C59A}">
+<ds:datastoreItem xmlns:ds="http://schemas.openxmlformats.org/officeDocument/2006/customXml" ds:itemID="{D24B2A0D-38F2-FA46-9D96-4CDBB3E2CFCE}">
   <ds:schemaRefs>
     <ds:schemaRef ds:uri="http://schemas.openxmlformats.org/officeDocument/2006/bibliography"/>
   </ds:schemaRefs>

</xml_diff>